<commit_message>
-Completado de secciones del Documento: Modelo de CU. -Agregación del documento del CU Gestionar Bibliografía. -Modificación del Diagrama de CU del Sistema VASPA a la versión Final 1.8
</commit_message>
<xml_diff>
--- a/Elaboración/Modelo de Casos de Uso V 1.2.docx
+++ b/Elaboración/Modelo de Casos de Uso V 1.2.docx
@@ -4761,187 +4761,607 @@
         <w:pStyle w:val="PSI-Normal"/>
         <w:numPr>
           <w:ilvl w:val="0"/>
-          <w:numId w:val="27"/>
+          <w:numId w:val="30"/>
         </w:numPr>
-        <w:rPr>
-          <w:lang w:eastAsia="ar-SA"/>
-        </w:rPr>
-      </w:pPr>
-      <w:r>
-        <w:rPr>
-          <w:lang w:eastAsia="ar-SA"/>
-        </w:rPr>
-        <w:t xml:space="preserve">Permitir a los empleados de SA obtener información del estado de los programas (su vigencia, si está firmado) mediante la selección de una determinada carrera y asignatura. </w:t>
-      </w:r>
-    </w:p>
-    <w:p>
-      <w:pPr>
-        <w:pStyle w:val="PSI-Normal"/>
-        <w:rPr>
-          <w:lang w:eastAsia="ar-SA"/>
-        </w:rPr>
-      </w:pPr>
+        <w:spacing w:before="200" w:line="276" w:lineRule="auto"/>
+      </w:pPr>
+      <w:r>
+        <w:t>Permitir a los empleados de S</w:t>
+      </w:r>
+      <w:r>
+        <w:t xml:space="preserve">ecretaría </w:t>
+      </w:r>
+      <w:r>
+        <w:t>A</w:t>
+      </w:r>
+      <w:r>
+        <w:t>cadémica</w:t>
+      </w:r>
+      <w:r>
+        <w:t xml:space="preserve"> obtener información del estado de los programas (su vigencia, si está firmado) mediante la selección de una determinada carrera y asignatura. </w:t>
+      </w:r>
     </w:p>
     <w:p>
       <w:pPr>
         <w:pStyle w:val="PSI-Normal"/>
         <w:numPr>
           <w:ilvl w:val="0"/>
-          <w:numId w:val="27"/>
+          <w:numId w:val="30"/>
         </w:numPr>
-        <w:rPr>
-          <w:lang w:eastAsia="ar-SA"/>
-        </w:rPr>
-      </w:pPr>
-      <w:r>
-        <w:rPr>
-          <w:lang w:eastAsia="ar-SA"/>
-        </w:rPr>
-        <w:t xml:space="preserve">Permitir a los empleados de SA enviar notificaciones de alerta a los docentes mediante un correo electrónico auto programado (para que envíen el programa, y para que pasen a firmar) y mantener un registro de ellas. </w:t>
-      </w:r>
-    </w:p>
-    <w:p>
-      <w:pPr>
-        <w:pStyle w:val="PSI-Normal"/>
-        <w:rPr>
-          <w:lang w:eastAsia="ar-SA"/>
-        </w:rPr>
-      </w:pPr>
+        <w:spacing w:before="200" w:line="276" w:lineRule="auto"/>
+      </w:pPr>
+      <w:r>
+        <w:t>Permitir a los empleados de S</w:t>
+      </w:r>
+      <w:r>
+        <w:t xml:space="preserve">ecretaría </w:t>
+      </w:r>
+      <w:r>
+        <w:t>A</w:t>
+      </w:r>
+      <w:r>
+        <w:t>cadémica</w:t>
+      </w:r>
+      <w:r>
+        <w:t xml:space="preserve"> enviar notificaciones de alerta a los docentes mediante un correo electrónico auto programado (para que envíen el programa, y para que pasen a firmar) y mantener un registro de ellas. </w:t>
+      </w:r>
     </w:p>
     <w:p>
       <w:pPr>
         <w:pStyle w:val="PSI-Normal"/>
         <w:numPr>
           <w:ilvl w:val="0"/>
-          <w:numId w:val="27"/>
+          <w:numId w:val="30"/>
         </w:numPr>
-        <w:rPr>
-          <w:lang w:eastAsia="ar-SA"/>
-        </w:rPr>
-      </w:pPr>
-      <w:r>
-        <w:rPr>
-          <w:lang w:eastAsia="ar-SA"/>
-        </w:rPr>
-        <w:t>Permitir a los docentes la carga de datos del programa mediante formularios.</w:t>
-      </w:r>
-    </w:p>
-    <w:p>
-      <w:pPr>
-        <w:pStyle w:val="PSI-Normal"/>
-        <w:rPr>
-          <w:lang w:eastAsia="ar-SA"/>
-        </w:rPr>
-      </w:pPr>
+        <w:spacing w:before="200" w:line="276" w:lineRule="auto"/>
+      </w:pPr>
+      <w:r>
+        <w:t>Permitir a los docentes</w:t>
+      </w:r>
+      <w:r>
+        <w:t xml:space="preserve"> responsables de la asignatura</w:t>
+      </w:r>
+      <w:r>
+        <w:t xml:space="preserve"> la carga de datos del programa mediante formularios.</w:t>
+      </w:r>
     </w:p>
     <w:p>
       <w:pPr>
         <w:pStyle w:val="PSI-Normal"/>
         <w:numPr>
           <w:ilvl w:val="0"/>
-          <w:numId w:val="27"/>
+          <w:numId w:val="30"/>
         </w:numPr>
-        <w:rPr>
-          <w:lang w:eastAsia="ar-SA"/>
-        </w:rPr>
-      </w:pPr>
-      <w:r>
-        <w:rPr>
-          <w:lang w:eastAsia="ar-SA"/>
-        </w:rPr>
+        <w:spacing w:before="200" w:line="276" w:lineRule="auto"/>
+      </w:pPr>
+      <w:r>
         <w:t>Generar el programa (documento en PDF), con los datos del formulario.</w:t>
       </w:r>
-    </w:p>
-    <w:p>
-      <w:pPr>
-        <w:pStyle w:val="PSI-Normal"/>
-        <w:rPr>
-          <w:lang w:eastAsia="ar-SA"/>
-        </w:rPr>
-      </w:pPr>
     </w:p>
     <w:p>
       <w:pPr>
         <w:pStyle w:val="PSI-Normal"/>
         <w:numPr>
           <w:ilvl w:val="0"/>
-          <w:numId w:val="27"/>
+          <w:numId w:val="30"/>
         </w:numPr>
-        <w:rPr>
-          <w:lang w:eastAsia="ar-SA"/>
-        </w:rPr>
-      </w:pPr>
-      <w:r>
-        <w:rPr>
-          <w:lang w:eastAsia="ar-SA"/>
-        </w:rPr>
-        <w:t xml:space="preserve">Permitir a los empleados de SA revisar que determinados datos del programa (nombre, códigos, </w:t>
+        <w:spacing w:before="200" w:line="276" w:lineRule="auto"/>
+      </w:pPr>
+      <w:r>
+        <w:t>Permitir a los empleados de S</w:t>
+      </w:r>
+      <w:r>
+        <w:t xml:space="preserve">ecretaría </w:t>
+      </w:r>
+      <w:r>
+        <w:t>A</w:t>
+      </w:r>
+      <w:r>
+        <w:t>cadémica</w:t>
+      </w:r>
+      <w:r>
+        <w:t xml:space="preserve"> revisar que determinados datos del programa (nombre, códigos, </w:t>
       </w:r>
       <w:proofErr w:type="spellStart"/>
       <w:r>
-        <w:rPr>
-          <w:lang w:eastAsia="ar-SA"/>
-        </w:rPr>
         <w:t>correlatividades</w:t>
       </w:r>
       <w:proofErr w:type="spellEnd"/>
       <w:r>
-        <w:rPr>
-          <w:lang w:eastAsia="ar-SA"/>
-        </w:rPr>
         <w:t>, contenido mínimo) sean correctos y comentar en el caso de que no lo sean.</w:t>
       </w:r>
-    </w:p>
-    <w:p>
-      <w:pPr>
-        <w:pStyle w:val="PSI-Normal"/>
-        <w:rPr>
-          <w:lang w:eastAsia="ar-SA"/>
-        </w:rPr>
-      </w:pPr>
     </w:p>
     <w:p>
       <w:pPr>
         <w:pStyle w:val="PSI-Normal"/>
         <w:numPr>
           <w:ilvl w:val="0"/>
-          <w:numId w:val="27"/>
+          <w:numId w:val="30"/>
         </w:numPr>
-        <w:rPr>
-          <w:lang w:eastAsia="ar-SA"/>
-        </w:rPr>
-      </w:pPr>
-      <w:r>
-        <w:rPr>
-          <w:lang w:eastAsia="ar-SA"/>
-        </w:rPr>
+        <w:spacing w:before="200" w:line="276" w:lineRule="auto"/>
+      </w:pPr>
+      <w:r>
         <w:t>Permitir al director del departamento revisar que determinados datos del programa (a definir) sean correctos y comentar en el caso de que no lo sean.</w:t>
       </w:r>
-    </w:p>
-    <w:p>
-      <w:pPr>
-        <w:pStyle w:val="PSI-Normal"/>
-        <w:rPr>
-          <w:lang w:eastAsia="ar-SA"/>
-        </w:rPr>
-      </w:pPr>
     </w:p>
     <w:p>
       <w:pPr>
         <w:pStyle w:val="PSI-Normal"/>
         <w:numPr>
           <w:ilvl w:val="0"/>
-          <w:numId w:val="27"/>
+          <w:numId w:val="30"/>
         </w:numPr>
-        <w:rPr>
-          <w:lang w:eastAsia="ar-SA"/>
-        </w:rPr>
-      </w:pPr>
-      <w:r>
-        <w:rPr>
-          <w:lang w:eastAsia="ar-SA"/>
-        </w:rPr>
-        <w:t xml:space="preserve">Permitir a los empleados de SA subir el programa válido (firmado) digitalizado.  </w:t>
+        <w:spacing w:before="200" w:line="276" w:lineRule="auto"/>
+      </w:pPr>
+      <w:r>
+        <w:t>Permitir a los empleados de S</w:t>
+      </w:r>
+      <w:r>
+        <w:t xml:space="preserve">ecretaría </w:t>
+      </w:r>
+      <w:r>
+        <w:t>A</w:t>
+      </w:r>
+      <w:r>
+        <w:t>cadémica</w:t>
+      </w:r>
+      <w:r>
+        <w:t xml:space="preserve"> subir el programa válido (firmado) digitalizado.  </w:t>
+      </w:r>
+    </w:p>
+    <w:p>
+      <w:pPr>
+        <w:pStyle w:val="PSI-Normal"/>
+        <w:numPr>
+          <w:ilvl w:val="0"/>
+          <w:numId w:val="30"/>
+        </w:numPr>
+        <w:spacing w:before="200" w:line="276" w:lineRule="auto"/>
+      </w:pPr>
+      <w:r>
+        <w:t>Permitir a la comunidad universitaria (alumnos, docentes y empleados de S</w:t>
+      </w:r>
+      <w:r>
+        <w:t xml:space="preserve">ecretaría </w:t>
+      </w:r>
+      <w:r>
+        <w:t>A</w:t>
+      </w:r>
+      <w:r>
+        <w:t>cadémica</w:t>
+      </w:r>
+      <w:r>
+        <w:t>) visualizar los programas en PDF</w:t>
+      </w:r>
+      <w:r>
+        <w:t>, luego de que los mismos se encuentren aprobados por empleado Secretaría Académica y Departamento y posteriormente digitalizados con sus firmas</w:t>
+      </w:r>
+      <w:r>
+        <w:t>.</w:t>
+      </w:r>
+    </w:p>
+    <w:p>
+      <w:pPr>
+        <w:pStyle w:val="PSI-Normal"/>
+        <w:numPr>
+          <w:ilvl w:val="0"/>
+          <w:numId w:val="30"/>
+        </w:numPr>
+        <w:spacing w:before="200" w:line="276" w:lineRule="auto"/>
+      </w:pPr>
+      <w:r>
+        <w:t>Permitir a los empleados de S</w:t>
+      </w:r>
+      <w:r>
+        <w:t xml:space="preserve">ecretaría </w:t>
+      </w:r>
+      <w:r>
+        <w:t>A</w:t>
+      </w:r>
+      <w:r>
+        <w:t>cadémica</w:t>
+      </w:r>
+      <w:r>
+        <w:t xml:space="preserve"> hacer un seguimiento de la ubicación física de los programas firmados.</w:t>
+      </w:r>
+    </w:p>
+    <w:p>
+      <w:pPr>
+        <w:pStyle w:val="PSI-Normal"/>
+        <w:numPr>
+          <w:ilvl w:val="0"/>
+          <w:numId w:val="30"/>
+        </w:numPr>
+        <w:spacing w:before="200" w:line="276" w:lineRule="auto"/>
+      </w:pPr>
+      <w:r>
+        <w:t>Permitir alta/baja/modificación de docentes responsables</w:t>
+      </w:r>
+      <w:r>
+        <w:t xml:space="preserve"> de asignaturas.</w:t>
+      </w:r>
+    </w:p>
+    <w:p>
+      <w:pPr>
+        <w:pStyle w:val="PSI-Normal"/>
+        <w:numPr>
+          <w:ilvl w:val="0"/>
+          <w:numId w:val="30"/>
+        </w:numPr>
+        <w:spacing w:before="200" w:line="276" w:lineRule="auto"/>
+      </w:pPr>
+      <w:r>
+        <w:t>Permitir alta/baja/modificación de asignaturas</w:t>
+      </w:r>
+    </w:p>
+    <w:p>
+      <w:pPr>
+        <w:pStyle w:val="PSI-Normal"/>
+        <w:numPr>
+          <w:ilvl w:val="0"/>
+          <w:numId w:val="30"/>
+        </w:numPr>
+        <w:spacing w:before="200" w:line="276" w:lineRule="auto"/>
+      </w:pPr>
+      <w:r>
+        <w:t>Permitir alta/baja/modificación de carreras</w:t>
+      </w:r>
+    </w:p>
+    <w:p>
+      <w:pPr>
+        <w:pStyle w:val="PSI-Normal"/>
+        <w:numPr>
+          <w:ilvl w:val="0"/>
+          <w:numId w:val="30"/>
+        </w:numPr>
+        <w:spacing w:before="200" w:line="276" w:lineRule="auto"/>
+      </w:pPr>
+      <w:r>
+        <w:lastRenderedPageBreak/>
+        <w:t>Permitir alta/</w:t>
+      </w:r>
+      <w:r>
+        <w:t>baja/modificación de Planes</w:t>
+      </w:r>
+    </w:p>
+    <w:p>
+      <w:pPr>
+        <w:pStyle w:val="PSI-Normal"/>
+        <w:numPr>
+          <w:ilvl w:val="0"/>
+          <w:numId w:val="30"/>
+        </w:numPr>
+        <w:spacing w:before="200" w:line="276" w:lineRule="auto"/>
+      </w:pPr>
+      <w:r>
+        <w:t>Permitir que se almacenen varios programas por asignatura</w:t>
+      </w:r>
+    </w:p>
+    <w:p>
+      <w:pPr>
+        <w:pStyle w:val="PSI-Normal"/>
+        <w:numPr>
+          <w:ilvl w:val="0"/>
+          <w:numId w:val="30"/>
+        </w:numPr>
+        <w:spacing w:before="200" w:line="276" w:lineRule="auto"/>
+      </w:pPr>
+      <w:r>
+        <w:t xml:space="preserve">Permitir </w:t>
+      </w:r>
+      <w:r>
+        <w:t xml:space="preserve">a los </w:t>
+      </w:r>
+      <w:r>
+        <w:t>empleados de S</w:t>
+      </w:r>
+      <w:r>
+        <w:t xml:space="preserve">ecretaría </w:t>
+      </w:r>
+      <w:r>
+        <w:t>A</w:t>
+      </w:r>
+      <w:r>
+        <w:t>cadémica</w:t>
+      </w:r>
+      <w:r>
+        <w:t xml:space="preserve"> cambiar un programa escaneado en </w:t>
+      </w:r>
+      <w:proofErr w:type="spellStart"/>
+      <w:r>
+        <w:t>pdf</w:t>
+      </w:r>
+      <w:proofErr w:type="spellEnd"/>
+      <w:r>
+        <w:t xml:space="preserve">, en el caso de haber subido el incorrecto. </w:t>
+      </w:r>
+    </w:p>
+    <w:p>
+      <w:pPr>
+        <w:pStyle w:val="PSI-Normal"/>
+        <w:numPr>
+          <w:ilvl w:val="0"/>
+          <w:numId w:val="30"/>
+        </w:numPr>
+        <w:spacing w:before="200" w:line="276" w:lineRule="auto"/>
+      </w:pPr>
+      <w:r>
+        <w:t>Permitir a</w:t>
+      </w:r>
+      <w:r>
+        <w:t xml:space="preserve"> </w:t>
+      </w:r>
+      <w:r>
+        <w:t>l</w:t>
+      </w:r>
+      <w:r>
+        <w:t>os</w:t>
+      </w:r>
+      <w:r>
+        <w:t xml:space="preserve"> empleados de S</w:t>
+      </w:r>
+      <w:r>
+        <w:t xml:space="preserve">ecretaría </w:t>
+      </w:r>
+      <w:r>
+        <w:t>A</w:t>
+      </w:r>
+      <w:r>
+        <w:t>cadémica</w:t>
+      </w:r>
+      <w:r>
+        <w:t xml:space="preserve"> obtener listado de las asignaturas en la cuales no se presentaron los programas de acuerdo a un año especifico.</w:t>
+      </w:r>
+    </w:p>
+    <w:p>
+      <w:pPr>
+        <w:pStyle w:val="PSI-Normal"/>
+        <w:numPr>
+          <w:ilvl w:val="0"/>
+          <w:numId w:val="30"/>
+        </w:numPr>
+        <w:spacing w:before="200" w:line="276" w:lineRule="auto"/>
+      </w:pPr>
+      <w:r>
+        <w:t>Permitir a</w:t>
+      </w:r>
+      <w:r>
+        <w:t xml:space="preserve"> </w:t>
+      </w:r>
+      <w:r>
+        <w:t>l</w:t>
+      </w:r>
+      <w:r>
+        <w:t>os</w:t>
+      </w:r>
+      <w:r>
+        <w:t xml:space="preserve"> empleados de S</w:t>
+      </w:r>
+      <w:r>
+        <w:t xml:space="preserve">ecretaría </w:t>
+      </w:r>
+      <w:r>
+        <w:t>A</w:t>
+      </w:r>
+      <w:r>
+        <w:t>cadémica</w:t>
+      </w:r>
+      <w:r>
+        <w:t xml:space="preserve"> obtener un listado de los diferentes planes de cada carrera.</w:t>
+      </w:r>
+    </w:p>
+    <w:p>
+      <w:pPr>
+        <w:pStyle w:val="PSI-Normal"/>
+        <w:numPr>
+          <w:ilvl w:val="0"/>
+          <w:numId w:val="30"/>
+        </w:numPr>
+        <w:spacing w:before="200" w:line="276" w:lineRule="auto"/>
+      </w:pPr>
+      <w:r>
+        <w:t>Permitir a</w:t>
+      </w:r>
+      <w:r>
+        <w:t xml:space="preserve"> </w:t>
+      </w:r>
+      <w:r>
+        <w:t>l</w:t>
+      </w:r>
+      <w:r>
+        <w:t>os</w:t>
+      </w:r>
+      <w:r>
+        <w:t xml:space="preserve"> empleados de S</w:t>
+      </w:r>
+      <w:r>
+        <w:t xml:space="preserve">ecretaría </w:t>
+      </w:r>
+      <w:r>
+        <w:t>A</w:t>
+      </w:r>
+      <w:r>
+        <w:t>cadémica</w:t>
+      </w:r>
+      <w:r>
+        <w:t xml:space="preserve"> seleccionar la ubicación a la cual fue enviado el programa o donde se encuentra el mismo, mediante una lista desplegable (S</w:t>
+      </w:r>
+      <w:r>
+        <w:t xml:space="preserve">ecretaría </w:t>
+      </w:r>
+      <w:r>
+        <w:t>A</w:t>
+      </w:r>
+      <w:r>
+        <w:t>cadémica</w:t>
+      </w:r>
+      <w:r>
+        <w:t xml:space="preserve">, Departamento). </w:t>
+      </w:r>
+    </w:p>
+    <w:p>
+      <w:pPr>
+        <w:pStyle w:val="PSI-Normal"/>
+        <w:numPr>
+          <w:ilvl w:val="0"/>
+          <w:numId w:val="30"/>
+        </w:numPr>
+        <w:spacing w:before="200" w:line="276" w:lineRule="auto"/>
+      </w:pPr>
+      <w:r>
+        <w:t>P</w:t>
+      </w:r>
+      <w:r>
+        <w:t>recargar el formulario con datos</w:t>
+      </w:r>
+      <w:r>
+        <w:t xml:space="preserve"> del Programa</w:t>
+      </w:r>
+      <w:bookmarkStart w:id="7" w:name="_GoBack"/>
+      <w:bookmarkEnd w:id="7"/>
+      <w:r>
+        <w:t xml:space="preserve"> existentes en la BD.</w:t>
+      </w:r>
+    </w:p>
+    <w:p>
+      <w:pPr>
+        <w:pStyle w:val="PSI-Normal"/>
+        <w:numPr>
+          <w:ilvl w:val="0"/>
+          <w:numId w:val="30"/>
+        </w:numPr>
+        <w:spacing w:before="200" w:line="276" w:lineRule="auto"/>
+      </w:pPr>
+      <w:r>
+        <w:t>Permitir al docente</w:t>
+      </w:r>
+      <w:r>
+        <w:t xml:space="preserve"> responsable</w:t>
+      </w:r>
+      <w:r>
+        <w:t xml:space="preserve"> modificar el programa de asignatura, a partir de las observaciones marcadas por el </w:t>
+      </w:r>
+      <w:r>
+        <w:t>empleado</w:t>
+      </w:r>
+      <w:r>
+        <w:t xml:space="preserve"> de S</w:t>
+      </w:r>
+      <w:r>
+        <w:t xml:space="preserve">ecretaría </w:t>
+      </w:r>
+      <w:r>
+        <w:t>A</w:t>
+      </w:r>
+      <w:r>
+        <w:t>cadémica</w:t>
+      </w:r>
+      <w:r>
+        <w:t xml:space="preserve"> y jefe de departamento.  </w:t>
+      </w:r>
+    </w:p>
+    <w:p>
+      <w:pPr>
+        <w:pStyle w:val="PSI-Normal"/>
+        <w:numPr>
+          <w:ilvl w:val="0"/>
+          <w:numId w:val="30"/>
+        </w:numPr>
+        <w:spacing w:before="200" w:line="276" w:lineRule="auto"/>
+      </w:pPr>
+      <w:r>
+        <w:t>Permitir a los empleados de S</w:t>
+      </w:r>
+      <w:r>
+        <w:t xml:space="preserve">ecretaría </w:t>
+      </w:r>
+      <w:r>
+        <w:t>A</w:t>
+      </w:r>
+      <w:r>
+        <w:t>cadémica</w:t>
+      </w:r>
+      <w:r>
+        <w:t xml:space="preserve"> sub</w:t>
+      </w:r>
+      <w:r>
+        <w:t>ir el plan válido</w:t>
+      </w:r>
+      <w:r>
+        <w:t xml:space="preserve"> digitalizado.  </w:t>
+      </w:r>
+    </w:p>
+    <w:p>
+      <w:pPr>
+        <w:pStyle w:val="PSI-Normal"/>
+        <w:numPr>
+          <w:ilvl w:val="0"/>
+          <w:numId w:val="30"/>
+        </w:numPr>
+        <w:spacing w:before="200" w:line="276" w:lineRule="auto"/>
+      </w:pPr>
+      <w:r>
+        <w:t xml:space="preserve">Permitir </w:t>
+      </w:r>
+      <w:r>
+        <w:t xml:space="preserve">a los </w:t>
+      </w:r>
+      <w:r>
+        <w:t>empleados de S</w:t>
+      </w:r>
+      <w:r>
+        <w:t xml:space="preserve">ecretaría </w:t>
+      </w:r>
+      <w:r>
+        <w:t>A</w:t>
+      </w:r>
+      <w:r>
+        <w:t>cadémica cambiar un plan</w:t>
+      </w:r>
+      <w:r>
+        <w:t xml:space="preserve"> escaneado en </w:t>
+      </w:r>
+      <w:proofErr w:type="spellStart"/>
+      <w:r>
+        <w:t>pdf</w:t>
+      </w:r>
+      <w:proofErr w:type="spellEnd"/>
+      <w:r>
+        <w:t xml:space="preserve">, en el caso de haber subido el incorrecto. </w:t>
+      </w:r>
+    </w:p>
+    <w:p>
+      <w:pPr>
+        <w:pStyle w:val="PSI-Normal"/>
+        <w:numPr>
+          <w:ilvl w:val="0"/>
+          <w:numId w:val="30"/>
+        </w:numPr>
+        <w:spacing w:before="200" w:line="276" w:lineRule="auto"/>
+      </w:pPr>
+      <w:r>
+        <w:t>Permitir a la comunidad universitaria (alumnos, docentes y empleados de S</w:t>
+      </w:r>
+      <w:r>
+        <w:t xml:space="preserve">ecretaría </w:t>
+      </w:r>
+      <w:r>
+        <w:t>A</w:t>
+      </w:r>
+      <w:r>
+        <w:t>cadémica</w:t>
+      </w:r>
+      <w:r>
+        <w:t>) visualizar los p</w:t>
+      </w:r>
+      <w:r>
+        <w:t>lanes</w:t>
+      </w:r>
+      <w:r>
+        <w:t xml:space="preserve"> en PDF</w:t>
+      </w:r>
+      <w:r>
+        <w:t xml:space="preserve"> digitalizados de las distintas carreras. </w:t>
       </w:r>
     </w:p>
     <w:p>
@@ -4955,495 +5375,6 @@
     </w:p>
     <w:p>
       <w:pPr>
-        <w:pStyle w:val="PSI-Normal"/>
-        <w:numPr>
-          <w:ilvl w:val="0"/>
-          <w:numId w:val="27"/>
-        </w:numPr>
-        <w:rPr>
-          <w:lang w:eastAsia="ar-SA"/>
-        </w:rPr>
-      </w:pPr>
-      <w:r>
-        <w:rPr>
-          <w:rFonts w:cs="Courier New"/>
-        </w:rPr>
-        <w:t>Permitir a la comunidad universitaria (alumnos, docentes y empleados de Secretaría Académica) visualizar los programas en PDF, luego de que los mismos se encuentren aprobados por empleado Secretaría Académica y Departamento y posteriormente digitalizados con sus firmas.</w:t>
-      </w:r>
-    </w:p>
-    <w:p>
-      <w:pPr>
-        <w:pStyle w:val="PSI-Normal"/>
-        <w:rPr>
-          <w:lang w:eastAsia="ar-SA"/>
-        </w:rPr>
-      </w:pPr>
-    </w:p>
-    <w:p>
-      <w:pPr>
-        <w:pStyle w:val="PSI-Normal"/>
-        <w:numPr>
-          <w:ilvl w:val="0"/>
-          <w:numId w:val="27"/>
-        </w:numPr>
-        <w:rPr>
-          <w:lang w:eastAsia="ar-SA"/>
-        </w:rPr>
-      </w:pPr>
-      <w:r>
-        <w:rPr>
-          <w:lang w:eastAsia="ar-SA"/>
-        </w:rPr>
-        <w:t>Permitir a los empleados de SA hacer un seguimiento de la ubicación física de los programas firmados.</w:t>
-      </w:r>
-    </w:p>
-    <w:p>
-      <w:pPr>
-        <w:pStyle w:val="PSI-Normal"/>
-        <w:rPr>
-          <w:lang w:eastAsia="ar-SA"/>
-        </w:rPr>
-      </w:pPr>
-    </w:p>
-    <w:p>
-      <w:pPr>
-        <w:pStyle w:val="PSI-Normal"/>
-        <w:numPr>
-          <w:ilvl w:val="0"/>
-          <w:numId w:val="27"/>
-        </w:numPr>
-        <w:rPr>
-          <w:lang w:eastAsia="ar-SA"/>
-        </w:rPr>
-      </w:pPr>
-      <w:r>
-        <w:rPr>
-          <w:lang w:eastAsia="ar-SA"/>
-        </w:rPr>
-        <w:t>Permitir alta/baja/modificación de docentes responsables</w:t>
-      </w:r>
-    </w:p>
-    <w:p>
-      <w:pPr>
-        <w:pStyle w:val="PSI-Normal"/>
-        <w:rPr>
-          <w:lang w:eastAsia="ar-SA"/>
-        </w:rPr>
-      </w:pPr>
-    </w:p>
-    <w:p>
-      <w:pPr>
-        <w:pStyle w:val="PSI-Normal"/>
-        <w:numPr>
-          <w:ilvl w:val="0"/>
-          <w:numId w:val="27"/>
-        </w:numPr>
-        <w:rPr>
-          <w:lang w:eastAsia="ar-SA"/>
-        </w:rPr>
-      </w:pPr>
-      <w:r>
-        <w:rPr>
-          <w:lang w:eastAsia="ar-SA"/>
-        </w:rPr>
-        <w:t>Permitir alta/baja/modificación de asignaturas</w:t>
-      </w:r>
-    </w:p>
-    <w:p>
-      <w:pPr>
-        <w:pStyle w:val="PSI-Normal"/>
-        <w:rPr>
-          <w:lang w:eastAsia="ar-SA"/>
-        </w:rPr>
-      </w:pPr>
-    </w:p>
-    <w:p>
-      <w:pPr>
-        <w:pStyle w:val="PSI-Normal"/>
-        <w:numPr>
-          <w:ilvl w:val="0"/>
-          <w:numId w:val="27"/>
-        </w:numPr>
-        <w:rPr>
-          <w:lang w:eastAsia="ar-SA"/>
-        </w:rPr>
-      </w:pPr>
-      <w:r>
-        <w:rPr>
-          <w:lang w:eastAsia="ar-SA"/>
-        </w:rPr>
-        <w:t>Permitir alta</w:t>
-      </w:r>
-      <w:r>
-        <w:rPr>
-          <w:lang w:eastAsia="ar-SA"/>
-        </w:rPr>
-        <w:t>/baja/modificación</w:t>
-      </w:r>
-      <w:r>
-        <w:rPr>
-          <w:lang w:eastAsia="ar-SA"/>
-        </w:rPr>
-        <w:t xml:space="preserve"> de carreras</w:t>
-      </w:r>
-    </w:p>
-    <w:p>
-      <w:pPr>
-        <w:pStyle w:val="PSI-Normal"/>
-        <w:numPr>
-          <w:ilvl w:val="0"/>
-          <w:numId w:val="27"/>
-        </w:numPr>
-        <w:spacing w:before="200" w:line="276" w:lineRule="auto"/>
-        <w:rPr>
-          <w:rFonts w:cs="Courier New"/>
-        </w:rPr>
-      </w:pPr>
-      <w:r>
-        <w:rPr>
-          <w:rFonts w:cs="Courier New"/>
-        </w:rPr>
-        <w:t>Permitir alta/</w:t>
-      </w:r>
-      <w:r>
-        <w:rPr>
-          <w:rFonts w:cs="Courier New"/>
-        </w:rPr>
-        <w:t>baja/modificación de Planes</w:t>
-      </w:r>
-    </w:p>
-    <w:p>
-      <w:pPr>
-        <w:pStyle w:val="PSI-Normal"/>
-        <w:rPr>
-          <w:lang w:eastAsia="ar-SA"/>
-        </w:rPr>
-      </w:pPr>
-    </w:p>
-    <w:p>
-      <w:pPr>
-        <w:pStyle w:val="PSI-Normal"/>
-        <w:numPr>
-          <w:ilvl w:val="0"/>
-          <w:numId w:val="27"/>
-        </w:numPr>
-        <w:rPr>
-          <w:lang w:eastAsia="ar-SA"/>
-        </w:rPr>
-      </w:pPr>
-      <w:r>
-        <w:rPr>
-          <w:lang w:eastAsia="ar-SA"/>
-        </w:rPr>
-        <w:t>Permitir que se almacenen varios programas por asignatura</w:t>
-      </w:r>
-    </w:p>
-    <w:p>
-      <w:pPr>
-        <w:pStyle w:val="PSI-Normal"/>
-        <w:rPr>
-          <w:lang w:eastAsia="ar-SA"/>
-        </w:rPr>
-      </w:pPr>
-    </w:p>
-    <w:p>
-      <w:pPr>
-        <w:pStyle w:val="PSI-Normal"/>
-        <w:numPr>
-          <w:ilvl w:val="0"/>
-          <w:numId w:val="27"/>
-        </w:numPr>
-        <w:rPr>
-          <w:lang w:eastAsia="ar-SA"/>
-        </w:rPr>
-      </w:pPr>
-      <w:r>
-        <w:rPr>
-          <w:lang w:eastAsia="ar-SA"/>
-        </w:rPr>
-        <w:lastRenderedPageBreak/>
-        <w:t xml:space="preserve">Permitir al personal de SA cambiar un programa escaneado en </w:t>
-      </w:r>
-      <w:proofErr w:type="spellStart"/>
-      <w:r>
-        <w:rPr>
-          <w:lang w:eastAsia="ar-SA"/>
-        </w:rPr>
-        <w:t>pdf</w:t>
-      </w:r>
-      <w:proofErr w:type="spellEnd"/>
-      <w:r>
-        <w:rPr>
-          <w:lang w:eastAsia="ar-SA"/>
-        </w:rPr>
-        <w:t xml:space="preserve">, en el caso de haber subido el incorrecto. </w:t>
-      </w:r>
-    </w:p>
-    <w:p>
-      <w:pPr>
-        <w:pStyle w:val="PSI-Normal"/>
-        <w:rPr>
-          <w:lang w:eastAsia="ar-SA"/>
-        </w:rPr>
-      </w:pPr>
-    </w:p>
-    <w:p>
-      <w:pPr>
-        <w:pStyle w:val="PSI-Normal"/>
-        <w:numPr>
-          <w:ilvl w:val="0"/>
-          <w:numId w:val="27"/>
-        </w:numPr>
-        <w:rPr>
-          <w:lang w:eastAsia="ar-SA"/>
-        </w:rPr>
-      </w:pPr>
-      <w:r>
-        <w:rPr>
-          <w:lang w:eastAsia="ar-SA"/>
-        </w:rPr>
-        <w:t>Permitir al personal administrativo obtener listado de las asignaturas en la cuales no se presentaron los programas de acuerdo a un año especifico.</w:t>
-      </w:r>
-    </w:p>
-    <w:p>
-      <w:pPr>
-        <w:pStyle w:val="PSI-Normal"/>
-        <w:rPr>
-          <w:lang w:eastAsia="ar-SA"/>
-        </w:rPr>
-      </w:pPr>
-    </w:p>
-    <w:p>
-      <w:pPr>
-        <w:pStyle w:val="PSI-Normal"/>
-        <w:numPr>
-          <w:ilvl w:val="0"/>
-          <w:numId w:val="27"/>
-        </w:numPr>
-        <w:rPr>
-          <w:lang w:eastAsia="ar-SA"/>
-        </w:rPr>
-      </w:pPr>
-      <w:r>
-        <w:rPr>
-          <w:lang w:eastAsia="ar-SA"/>
-        </w:rPr>
-        <w:t>Permitir al personal de SA obtener un listado de los diferentes planes de cada carrera.</w:t>
-      </w:r>
-    </w:p>
-    <w:p>
-      <w:pPr>
-        <w:pStyle w:val="PSI-Normal"/>
-        <w:rPr>
-          <w:lang w:eastAsia="ar-SA"/>
-        </w:rPr>
-      </w:pPr>
-    </w:p>
-    <w:p>
-      <w:pPr>
-        <w:pStyle w:val="PSI-Normal"/>
-        <w:numPr>
-          <w:ilvl w:val="0"/>
-          <w:numId w:val="27"/>
-        </w:numPr>
-        <w:rPr>
-          <w:lang w:eastAsia="ar-SA"/>
-        </w:rPr>
-      </w:pPr>
-      <w:r>
-        <w:rPr>
-          <w:lang w:eastAsia="ar-SA"/>
-        </w:rPr>
-        <w:t xml:space="preserve">Permitir al personal de SA seleccionar la ubicación a la cual fue enviado el programa o donde se encuentra el mismo, mediante una lista desplegable (SA, Departamento). </w:t>
-      </w:r>
-    </w:p>
-    <w:p>
-      <w:pPr>
-        <w:pStyle w:val="PSI-Normal"/>
-        <w:rPr>
-          <w:lang w:eastAsia="ar-SA"/>
-        </w:rPr>
-      </w:pPr>
-    </w:p>
-    <w:p>
-      <w:pPr>
-        <w:pStyle w:val="PSI-Normal"/>
-        <w:numPr>
-          <w:ilvl w:val="0"/>
-          <w:numId w:val="27"/>
-        </w:numPr>
-        <w:rPr>
-          <w:lang w:eastAsia="ar-SA"/>
-        </w:rPr>
-      </w:pPr>
-      <w:r>
-        <w:rPr>
-          <w:lang w:eastAsia="ar-SA"/>
-        </w:rPr>
-        <w:t>precargar el formulario con datos existentes en la BD.</w:t>
-      </w:r>
-    </w:p>
-    <w:p>
-      <w:pPr>
-        <w:pStyle w:val="PSI-Normal"/>
-        <w:rPr>
-          <w:lang w:eastAsia="ar-SA"/>
-        </w:rPr>
-      </w:pPr>
-    </w:p>
-    <w:p>
-      <w:pPr>
-        <w:pStyle w:val="PSI-Normal"/>
-        <w:numPr>
-          <w:ilvl w:val="0"/>
-          <w:numId w:val="27"/>
-        </w:numPr>
-        <w:rPr>
-          <w:lang w:eastAsia="ar-SA"/>
-        </w:rPr>
-      </w:pPr>
-      <w:r>
-        <w:rPr>
-          <w:lang w:eastAsia="ar-SA"/>
-        </w:rPr>
-        <w:t>Permitir al docente modificar el programa de asignatura, a partir de las observaciones marcadas por el empleado de SA y jefe de departamento.</w:t>
-      </w:r>
-    </w:p>
-    <w:p>
-      <w:pPr>
-        <w:pStyle w:val="PSI-Normal"/>
-        <w:numPr>
-          <w:ilvl w:val="0"/>
-          <w:numId w:val="27"/>
-        </w:numPr>
-        <w:spacing w:before="200" w:line="276" w:lineRule="auto"/>
-        <w:rPr>
-          <w:rFonts w:cs="Courier New"/>
-        </w:rPr>
-      </w:pPr>
-      <w:r>
-        <w:rPr>
-          <w:rFonts w:cs="Courier New"/>
-        </w:rPr>
-        <w:t>Permitir a los empleados de S</w:t>
-      </w:r>
-      <w:r>
-        <w:rPr>
-          <w:rFonts w:cs="Courier New"/>
-        </w:rPr>
-        <w:t xml:space="preserve">ecretaría </w:t>
-      </w:r>
-      <w:r>
-        <w:rPr>
-          <w:rFonts w:cs="Courier New"/>
-        </w:rPr>
-        <w:t>A</w:t>
-      </w:r>
-      <w:r>
-        <w:rPr>
-          <w:rFonts w:cs="Courier New"/>
-        </w:rPr>
-        <w:t>cadémica</w:t>
-      </w:r>
-      <w:r>
-        <w:rPr>
-          <w:rFonts w:cs="Courier New"/>
-        </w:rPr>
-        <w:t xml:space="preserve"> sub</w:t>
-      </w:r>
-      <w:r>
-        <w:rPr>
-          <w:rFonts w:cs="Courier New"/>
-        </w:rPr>
-        <w:t>ir el plan válido</w:t>
-      </w:r>
-      <w:r>
-        <w:rPr>
-          <w:rFonts w:cs="Courier New"/>
-        </w:rPr>
-        <w:t xml:space="preserve"> digitalizado.  </w:t>
-      </w:r>
-    </w:p>
-    <w:p>
-      <w:pPr>
-        <w:pStyle w:val="PSI-Normal"/>
-        <w:numPr>
-          <w:ilvl w:val="0"/>
-          <w:numId w:val="27"/>
-        </w:numPr>
-        <w:spacing w:before="200" w:line="276" w:lineRule="auto"/>
-        <w:rPr>
-          <w:rFonts w:cs="Courier New"/>
-        </w:rPr>
-      </w:pPr>
-      <w:r>
-        <w:rPr>
-          <w:rFonts w:cs="Courier New"/>
-        </w:rPr>
-        <w:t xml:space="preserve">Permitir </w:t>
-      </w:r>
-      <w:r>
-        <w:rPr>
-          <w:rFonts w:cs="Courier New"/>
-        </w:rPr>
-        <w:t xml:space="preserve">a los </w:t>
-      </w:r>
-      <w:r>
-        <w:rPr>
-          <w:rFonts w:cs="Courier New"/>
-        </w:rPr>
-        <w:t>empleados de S</w:t>
-      </w:r>
-      <w:r>
-        <w:rPr>
-          <w:rFonts w:cs="Courier New"/>
-        </w:rPr>
-        <w:t xml:space="preserve">ecretaría </w:t>
-      </w:r>
-      <w:r>
-        <w:rPr>
-          <w:rFonts w:cs="Courier New"/>
-        </w:rPr>
-        <w:t>A</w:t>
-      </w:r>
-      <w:r>
-        <w:rPr>
-          <w:rFonts w:cs="Courier New"/>
-        </w:rPr>
-        <w:t>cadémica cambiar un plan</w:t>
-      </w:r>
-      <w:r>
-        <w:rPr>
-          <w:rFonts w:cs="Courier New"/>
-        </w:rPr>
-        <w:t xml:space="preserve"> escaneado en </w:t>
-      </w:r>
-      <w:proofErr w:type="spellStart"/>
-      <w:r>
-        <w:rPr>
-          <w:rFonts w:cs="Courier New"/>
-        </w:rPr>
-        <w:t>pdf</w:t>
-      </w:r>
-      <w:proofErr w:type="spellEnd"/>
-      <w:r>
-        <w:rPr>
-          <w:rFonts w:cs="Courier New"/>
-        </w:rPr>
-        <w:t xml:space="preserve">, en el caso de haber subido el incorrecto. </w:t>
-      </w:r>
-    </w:p>
-    <w:p>
-      <w:pPr>
-        <w:pStyle w:val="PSI-Normal"/>
-        <w:ind w:left="720" w:firstLine="0"/>
-        <w:rPr>
-          <w:lang w:eastAsia="ar-SA"/>
-        </w:rPr>
-      </w:pPr>
-    </w:p>
-    <w:p>
-      <w:pPr>
         <w:pStyle w:val="MNormal"/>
       </w:pPr>
     </w:p>
@@ -5451,15 +5382,15 @@
       <w:pPr>
         <w:pStyle w:val="PSI-Ttulo2"/>
       </w:pPr>
-      <w:bookmarkStart w:id="7" w:name="_Toc228266920"/>
-      <w:bookmarkStart w:id="8" w:name="_Toc234682912"/>
-      <w:bookmarkStart w:id="9" w:name="_Toc18314687"/>
+      <w:bookmarkStart w:id="8" w:name="_Toc228266920"/>
+      <w:bookmarkStart w:id="9" w:name="_Toc234682912"/>
+      <w:bookmarkStart w:id="10" w:name="_Toc18314687"/>
       <w:r>
         <w:t>Requerimientos no Funcionales</w:t>
       </w:r>
-      <w:bookmarkEnd w:id="7"/>
       <w:bookmarkEnd w:id="8"/>
       <w:bookmarkEnd w:id="9"/>
+      <w:bookmarkEnd w:id="10"/>
     </w:p>
     <w:p>
       <w:pPr>
@@ -5526,7 +5457,31 @@
         <w:rPr>
           <w:lang w:eastAsia="ar-SA"/>
         </w:rPr>
-        <w:t xml:space="preserve">Los empleados de SA deberán acceder al sistema mediante el ingreso de su correo electrónico institucional y una contraseña. </w:t>
+        <w:t>Los empleados de S</w:t>
+      </w:r>
+      <w:r>
+        <w:rPr>
+          <w:lang w:eastAsia="ar-SA"/>
+        </w:rPr>
+        <w:t xml:space="preserve">ecretaría </w:t>
+      </w:r>
+      <w:r>
+        <w:rPr>
+          <w:lang w:eastAsia="ar-SA"/>
+        </w:rPr>
+        <w:t>A</w:t>
+      </w:r>
+      <w:r>
+        <w:rPr>
+          <w:lang w:eastAsia="ar-SA"/>
+        </w:rPr>
+        <w:t>cadémica</w:t>
+      </w:r>
+      <w:r>
+        <w:rPr>
+          <w:lang w:eastAsia="ar-SA"/>
+        </w:rPr>
+        <w:t xml:space="preserve"> deberán acceder al sistema mediante el ingreso de su correo electrónico institucional y una contraseña. </w:t>
       </w:r>
     </w:p>
     <w:p>
@@ -5647,41 +5602,17 @@
       <w:pPr>
         <w:pStyle w:val="PSI-Ttulo1"/>
       </w:pPr>
-      <w:bookmarkStart w:id="10" w:name="_Toc228266921"/>
-      <w:bookmarkStart w:id="11" w:name="_Toc234682913"/>
-    </w:p>
-    <w:p>
-      <w:pPr>
-        <w:pStyle w:val="PSI-Ttulo1"/>
-      </w:pPr>
-    </w:p>
-    <w:p>
-      <w:pPr>
-        <w:pStyle w:val="PSI-Ttulo1"/>
-      </w:pPr>
-    </w:p>
-    <w:p>
-      <w:pPr>
-        <w:pStyle w:val="PSI-Ttulo1"/>
-      </w:pPr>
-    </w:p>
-    <w:p>
-      <w:pPr>
-        <w:pStyle w:val="PSI-Ttulo1"/>
-      </w:pPr>
-    </w:p>
-    <w:p>
-      <w:pPr>
-        <w:pStyle w:val="PSI-Ttulo1"/>
-      </w:pPr>
-      <w:bookmarkStart w:id="12" w:name="_Toc18314688"/>
-      <w:r>
+      <w:bookmarkStart w:id="11" w:name="_Toc228266921"/>
+      <w:bookmarkStart w:id="12" w:name="_Toc234682913"/>
+      <w:bookmarkStart w:id="13" w:name="_Toc18314688"/>
+      <w:r>
+        <w:lastRenderedPageBreak/>
         <w:t>Actores</w:t>
       </w:r>
       <w:bookmarkEnd w:id="2"/>
-      <w:bookmarkEnd w:id="10"/>
       <w:bookmarkEnd w:id="11"/>
       <w:bookmarkEnd w:id="12"/>
+      <w:bookmarkEnd w:id="13"/>
     </w:p>
     <w:p>
       <w:pPr>
@@ -5693,11 +5624,11 @@
       <w:pPr>
         <w:pStyle w:val="PSI-Ttulo2"/>
       </w:pPr>
-      <w:bookmarkStart w:id="13" w:name="_Toc18314689"/>
+      <w:bookmarkStart w:id="14" w:name="_Toc18314689"/>
       <w:r>
         <w:t>Profesor</w:t>
       </w:r>
-      <w:bookmarkEnd w:id="13"/>
+      <w:bookmarkEnd w:id="14"/>
     </w:p>
     <w:p>
       <w:pPr>
@@ -5979,11 +5910,6 @@
     </w:p>
     <w:p>
       <w:pPr>
-        <w:jc w:val="both"/>
-      </w:pPr>
-    </w:p>
-    <w:p>
-      <w:pPr>
         <w:rPr>
           <w:rFonts w:ascii="Verdana" w:eastAsia="Times New Roman" w:hAnsi="Verdana" w:cs="Arial"/>
           <w:sz w:val="20"/>
@@ -5991,25 +5917,12 @@
           <w:lang w:eastAsia="es-ES"/>
         </w:rPr>
       </w:pPr>
-      <w:r>
-        <w:br w:type="page"/>
-      </w:r>
-    </w:p>
-    <w:p>
-      <w:pPr>
-        <w:pStyle w:val="MNormal"/>
-      </w:pPr>
     </w:p>
     <w:p>
       <w:pPr>
         <w:pStyle w:val="PSI-Ttulo2"/>
       </w:pPr>
-      <w:bookmarkStart w:id="14" w:name="_Toc12016614"/>
-      <w:r>
-        <w:t xml:space="preserve"> </w:t>
-      </w:r>
       <w:bookmarkStart w:id="15" w:name="_Toc18314690"/>
-      <w:bookmarkEnd w:id="14"/>
       <w:r>
         <w:t>Empleado Secretaría Académica</w:t>
       </w:r>
@@ -6301,10 +6214,31 @@
     </w:p>
     <w:p>
       <w:pPr>
+        <w:pStyle w:val="MTemaNormal"/>
+      </w:pPr>
+    </w:p>
+    <w:p>
+      <w:pPr>
+        <w:pStyle w:val="MTemaNormal"/>
+      </w:pPr>
+    </w:p>
+    <w:p>
+      <w:pPr>
+        <w:pStyle w:val="MTemaNormal"/>
+      </w:pPr>
+    </w:p>
+    <w:p>
+      <w:pPr>
+        <w:pStyle w:val="MTemaNormal"/>
+      </w:pPr>
+    </w:p>
+    <w:p>
+      <w:pPr>
         <w:pStyle w:val="PSI-Ttulo2"/>
       </w:pPr>
       <w:bookmarkStart w:id="16" w:name="_Toc18314691"/>
       <w:r>
+        <w:lastRenderedPageBreak/>
         <w:t>Departamento</w:t>
       </w:r>
       <w:bookmarkEnd w:id="16"/>
@@ -6589,26 +6523,6 @@
     </w:p>
     <w:p>
       <w:pPr>
-        <w:pStyle w:val="MTemaNormal"/>
-      </w:pPr>
-    </w:p>
-    <w:p>
-      <w:pPr>
-        <w:pStyle w:val="PSI-Ttulo2"/>
-      </w:pPr>
-    </w:p>
-    <w:p>
-      <w:pPr>
-        <w:pStyle w:val="PSI-Ttulo2"/>
-      </w:pPr>
-    </w:p>
-    <w:p>
-      <w:pPr>
-        <w:pStyle w:val="PSI-Ttulo2"/>
-      </w:pPr>
-    </w:p>
-    <w:p>
-      <w:pPr>
         <w:pStyle w:val="PSI-Ttulo2"/>
       </w:pPr>
     </w:p>
@@ -6915,6 +6829,36 @@
       <w:pPr>
         <w:pStyle w:val="PSI-Ttulo1"/>
       </w:pPr>
+    </w:p>
+    <w:p>
+      <w:pPr>
+        <w:pStyle w:val="PSI-Ttulo1"/>
+      </w:pPr>
+    </w:p>
+    <w:p>
+      <w:pPr>
+        <w:pStyle w:val="PSI-Ttulo1"/>
+      </w:pPr>
+    </w:p>
+    <w:p>
+      <w:pPr>
+        <w:pStyle w:val="PSI-Ttulo1"/>
+      </w:pPr>
+    </w:p>
+    <w:p>
+      <w:pPr>
+        <w:pStyle w:val="PSI-Ttulo1"/>
+      </w:pPr>
+    </w:p>
+    <w:p>
+      <w:pPr>
+        <w:pStyle w:val="PSI-Ttulo1"/>
+      </w:pPr>
+    </w:p>
+    <w:p>
+      <w:pPr>
+        <w:pStyle w:val="PSI-Ttulo1"/>
+      </w:pPr>
       <w:bookmarkStart w:id="21" w:name="_Toc18314693"/>
       <w:r>
         <w:t>Casos de Uso</w:t>
@@ -7038,7 +6982,6 @@
       <w:bookmarkStart w:id="31" w:name="_Toc524890621"/>
       <w:bookmarkStart w:id="32" w:name="_Toc18314697"/>
       <w:r>
-        <w:lastRenderedPageBreak/>
         <w:t>Visualizar Programa</w:t>
       </w:r>
       <w:bookmarkEnd w:id="31"/>
@@ -7100,146 +7043,32 @@
     </w:p>
     <w:p>
       <w:pPr>
-        <w:pStyle w:val="PSI-Comentario"/>
-        <w:rPr>
-          <w:lang w:eastAsia="ar-SA"/>
-        </w:rPr>
-      </w:pPr>
-    </w:p>
-    <w:p>
-      <w:pPr>
         <w:pStyle w:val="PSI-Ttulo2"/>
       </w:pPr>
-      <w:bookmarkStart w:id="37" w:name="_Toc18314700"/>
-      <w:r>
-        <w:t>Generar Programa</w:t>
-      </w:r>
-      <w:r>
-        <w:t xml:space="preserve"> PDF</w:t>
-      </w:r>
-      <w:bookmarkEnd w:id="37"/>
+      <w:r>
+        <w:t>Visualizar Plan</w:t>
+      </w:r>
     </w:p>
     <w:p>
       <w:pPr>
         <w:pStyle w:val="PSI-Ttulo3"/>
       </w:pPr>
-      <w:bookmarkStart w:id="38" w:name="_Toc18314701"/>
       <w:r>
         <w:t>Actores</w:t>
       </w:r>
-      <w:bookmarkEnd w:id="38"/>
     </w:p>
     <w:p>
       <w:pPr>
         <w:pStyle w:val="PSI-Normal"/>
       </w:pPr>
       <w:r>
-        <w:t>Profesor</w:t>
-      </w:r>
-    </w:p>
-    <w:p>
-      <w:pPr>
-        <w:pStyle w:val="PSI-Normal"/>
-      </w:pPr>
-      <w:r>
-        <w:t>Empleado Secretaría Académica</w:t>
-      </w:r>
-    </w:p>
-    <w:p>
-      <w:pPr>
-        <w:pStyle w:val="PSI-Ttulo3"/>
-      </w:pPr>
-      <w:bookmarkStart w:id="39" w:name="_Toc18314702"/>
-      <w:r>
-        <w:t>Descripción</w:t>
-      </w:r>
-      <w:bookmarkEnd w:id="39"/>
-    </w:p>
-    <w:p>
-      <w:pPr>
-        <w:pStyle w:val="PSI-Normal"/>
-      </w:pPr>
-      <w:r>
-        <w:t>Permitir al Profesor</w:t>
-      </w:r>
-      <w:r>
-        <w:t xml:space="preserve"> </w:t>
-      </w:r>
-      <w:r>
-        <w:t>y</w:t>
-      </w:r>
-      <w:r>
-        <w:t xml:space="preserve"> </w:t>
-      </w:r>
-      <w:r>
-        <w:t xml:space="preserve">al </w:t>
-      </w:r>
-      <w:r>
-        <w:t>Empleado Secretaría Académica</w:t>
-      </w:r>
-      <w:r>
-        <w:t xml:space="preserve"> generar un programa en formato .PDF a partir de los formularios.</w:t>
+        <w:t>Invitado</w:t>
       </w:r>
     </w:p>
     <w:p>
       <w:pPr>
         <w:pStyle w:val="PSI-Ttulo2"/>
       </w:pPr>
-    </w:p>
-    <w:p>
-      <w:pPr>
-        <w:pStyle w:val="PSI-Normal"/>
-      </w:pPr>
-    </w:p>
-    <w:p>
-      <w:pPr>
-        <w:pStyle w:val="PSI-Ttulo2"/>
-        <w:rPr>
-          <w:lang w:val="es-ES"/>
-        </w:rPr>
-      </w:pPr>
-    </w:p>
-    <w:p>
-      <w:pPr>
-        <w:pStyle w:val="PSI-Ttulo2"/>
-      </w:pPr>
-      <w:bookmarkStart w:id="40" w:name="_Toc524890624"/>
-      <w:bookmarkStart w:id="41" w:name="_Toc18314703"/>
-      <w:r>
-        <w:t xml:space="preserve">Subir Programa </w:t>
-      </w:r>
-      <w:bookmarkEnd w:id="40"/>
-      <w:r>
-        <w:t>Firmado</w:t>
-      </w:r>
-      <w:bookmarkEnd w:id="41"/>
-    </w:p>
-    <w:p>
-      <w:pPr>
-        <w:pStyle w:val="PSI-Ttulo3"/>
-      </w:pPr>
-      <w:bookmarkStart w:id="42" w:name="_Toc524890625"/>
-      <w:bookmarkStart w:id="43" w:name="_Toc18314704"/>
-      <w:r>
-        <w:t>Actores</w:t>
-      </w:r>
-      <w:bookmarkEnd w:id="42"/>
-      <w:bookmarkEnd w:id="43"/>
-    </w:p>
-    <w:p>
-      <w:pPr>
-        <w:pStyle w:val="PSI-Normal"/>
-      </w:pPr>
-      <w:r>
-        <w:t>Empleado Secretaría Académica</w:t>
-      </w:r>
-    </w:p>
-    <w:p>
-      <w:pPr>
-        <w:pStyle w:val="PSI-Ttulo2"/>
-      </w:pPr>
-      <w:bookmarkStart w:id="44" w:name="_Toc524890626"/>
-      <w:bookmarkStart w:id="45" w:name="_Toc18314705"/>
       <w:r>
         <w:rPr>
           <w:sz w:val="22"/>
@@ -7247,42 +7076,103 @@
         </w:rPr>
         <w:t>Descripción</w:t>
       </w:r>
-      <w:bookmarkEnd w:id="44"/>
-      <w:bookmarkEnd w:id="45"/>
     </w:p>
     <w:p>
       <w:pPr>
         <w:pStyle w:val="PSI-Normal"/>
       </w:pPr>
       <w:r>
-        <w:t>Permitir al Empleado Secretaría Académica cargar en el sistema el programa escaneado del documento (programa impreso) firmado</w:t>
-      </w:r>
-      <w:r>
-        <w:t xml:space="preserve"> por todas las autoridades correspondientes (docente, S</w:t>
-      </w:r>
-      <w:r>
-        <w:t xml:space="preserve">ecretaría </w:t>
-      </w:r>
-      <w:r>
-        <w:t>A</w:t>
-      </w:r>
-      <w:r>
-        <w:t>cadémica</w:t>
-      </w:r>
-      <w:r>
-        <w:t>, departamento).</w:t>
+        <w:t>Permitir al Invitado visualizar el plan (documento).</w:t>
       </w:r>
     </w:p>
     <w:p>
       <w:pPr>
         <w:pStyle w:val="PSI-Normal"/>
+        <w:rPr>
+          <w:lang w:val="es-ES"/>
+        </w:rPr>
+      </w:pPr>
+    </w:p>
+    <w:p>
+      <w:pPr>
+        <w:pStyle w:val="PSI-Normal"/>
       </w:pPr>
     </w:p>
     <w:p>
       <w:pPr>
         <w:pStyle w:val="PSI-Ttulo2"/>
       </w:pPr>
-      <w:bookmarkStart w:id="46" w:name="_Toc524890627"/>
+      <w:bookmarkStart w:id="37" w:name="_Toc18314700"/>
+      <w:r>
+        <w:lastRenderedPageBreak/>
+        <w:t>Generar Programa</w:t>
+      </w:r>
+      <w:r>
+        <w:t xml:space="preserve"> PDF</w:t>
+      </w:r>
+      <w:bookmarkEnd w:id="37"/>
+    </w:p>
+    <w:p>
+      <w:pPr>
+        <w:pStyle w:val="PSI-Ttulo3"/>
+      </w:pPr>
+      <w:bookmarkStart w:id="38" w:name="_Toc18314701"/>
+      <w:r>
+        <w:t>Actores</w:t>
+      </w:r>
+      <w:bookmarkEnd w:id="38"/>
+    </w:p>
+    <w:p>
+      <w:pPr>
+        <w:pStyle w:val="PSI-Normal"/>
+      </w:pPr>
+      <w:r>
+        <w:t>Profesor</w:t>
+      </w:r>
+    </w:p>
+    <w:p>
+      <w:pPr>
+        <w:pStyle w:val="PSI-Normal"/>
+      </w:pPr>
+      <w:r>
+        <w:t>Empleado Secretaría Académica</w:t>
+      </w:r>
+    </w:p>
+    <w:p>
+      <w:pPr>
+        <w:pStyle w:val="PSI-Ttulo3"/>
+      </w:pPr>
+      <w:bookmarkStart w:id="39" w:name="_Toc18314702"/>
+      <w:r>
+        <w:t>Descripción</w:t>
+      </w:r>
+      <w:bookmarkEnd w:id="39"/>
+    </w:p>
+    <w:p>
+      <w:pPr>
+        <w:pStyle w:val="PSI-Normal"/>
+      </w:pPr>
+      <w:r>
+        <w:t>Permitir al Profesor</w:t>
+      </w:r>
+      <w:r>
+        <w:t xml:space="preserve"> </w:t>
+      </w:r>
+      <w:r>
+        <w:t>y</w:t>
+      </w:r>
+      <w:r>
+        <w:t xml:space="preserve"> </w:t>
+      </w:r>
+      <w:r>
+        <w:t xml:space="preserve">al </w:t>
+      </w:r>
+      <w:r>
+        <w:t>Empleado Secretaría Académica</w:t>
+      </w:r>
+      <w:r>
+        <w:t xml:space="preserve"> generar un programa en formato .PDF a partir de los formularios.</w:t>
+      </w:r>
     </w:p>
     <w:p>
       <w:pPr>
@@ -7292,25 +7182,37 @@
     <w:p>
       <w:pPr>
         <w:pStyle w:val="PSI-Ttulo2"/>
-      </w:pPr>
-      <w:bookmarkStart w:id="47" w:name="_Toc18314706"/>
-      <w:r>
-        <w:t>Seguir Programa</w:t>
-      </w:r>
-      <w:bookmarkEnd w:id="46"/>
-      <w:bookmarkEnd w:id="47"/>
+        <w:rPr>
+          <w:lang w:val="es-ES"/>
+        </w:rPr>
+      </w:pPr>
+    </w:p>
+    <w:p>
+      <w:pPr>
+        <w:pStyle w:val="PSI-Ttulo2"/>
+      </w:pPr>
+      <w:bookmarkStart w:id="40" w:name="_Toc524890624"/>
+      <w:bookmarkStart w:id="41" w:name="_Toc18314703"/>
+      <w:r>
+        <w:t xml:space="preserve">Subir Programa </w:t>
+      </w:r>
+      <w:bookmarkEnd w:id="40"/>
+      <w:r>
+        <w:t>Firmado</w:t>
+      </w:r>
+      <w:bookmarkEnd w:id="41"/>
     </w:p>
     <w:p>
       <w:pPr>
         <w:pStyle w:val="PSI-Ttulo3"/>
       </w:pPr>
-      <w:bookmarkStart w:id="48" w:name="_Toc524890628"/>
-      <w:bookmarkStart w:id="49" w:name="_Toc18314707"/>
+      <w:bookmarkStart w:id="42" w:name="_Toc524890625"/>
+      <w:bookmarkStart w:id="43" w:name="_Toc18314704"/>
       <w:r>
         <w:t>Actores</w:t>
       </w:r>
-      <w:bookmarkEnd w:id="48"/>
-      <w:bookmarkEnd w:id="49"/>
+      <w:bookmarkEnd w:id="42"/>
+      <w:bookmarkEnd w:id="43"/>
     </w:p>
     <w:p>
       <w:pPr>
@@ -7324,8 +7226,8 @@
       <w:pPr>
         <w:pStyle w:val="PSI-Ttulo2"/>
       </w:pPr>
-      <w:bookmarkStart w:id="50" w:name="_Toc524890629"/>
-      <w:bookmarkStart w:id="51" w:name="_Toc18314708"/>
+      <w:bookmarkStart w:id="44" w:name="_Toc524890626"/>
+      <w:bookmarkStart w:id="45" w:name="_Toc18314705"/>
       <w:r>
         <w:rPr>
           <w:sz w:val="22"/>
@@ -7333,15 +7235,30 @@
         </w:rPr>
         <w:t>Descripción</w:t>
       </w:r>
-      <w:bookmarkEnd w:id="50"/>
-      <w:bookmarkEnd w:id="51"/>
+      <w:bookmarkEnd w:id="44"/>
+      <w:bookmarkEnd w:id="45"/>
     </w:p>
     <w:p>
       <w:pPr>
         <w:pStyle w:val="PSI-Normal"/>
       </w:pPr>
       <w:r>
-        <w:t>Permitir al Empleado Secretaría Académica el seguimiento del programa, para saber dónde y cuantos días se encuentra el programa durante el proceso de firmas.</w:t>
+        <w:t>Permitir al Empleado Secretaría Académica cargar en el sistema el programa escaneado del documento (programa impreso) firmado</w:t>
+      </w:r>
+      <w:r>
+        <w:t xml:space="preserve"> por todas las autoridades correspondientes (docente, S</w:t>
+      </w:r>
+      <w:r>
+        <w:t xml:space="preserve">ecretaría </w:t>
+      </w:r>
+      <w:r>
+        <w:t>A</w:t>
+      </w:r>
+      <w:r>
+        <w:t>cadémica</w:t>
+      </w:r>
+      <w:r>
+        <w:t>, departamento).</w:t>
       </w:r>
     </w:p>
     <w:p>
@@ -7352,31 +7269,36 @@
     <w:p>
       <w:pPr>
         <w:pStyle w:val="PSI-Ttulo2"/>
-        <w:rPr>
-          <w:lang w:val="es-ES"/>
-        </w:rPr>
-      </w:pPr>
-      <w:bookmarkStart w:id="52" w:name="_Toc524890630"/>
+      </w:pPr>
+      <w:bookmarkStart w:id="46" w:name="_Toc524890627"/>
     </w:p>
     <w:p>
       <w:pPr>
         <w:pStyle w:val="PSI-Ttulo2"/>
       </w:pPr>
-      <w:bookmarkStart w:id="53" w:name="_Toc18314709"/>
-      <w:r>
-        <w:t>Revisar Formulario Programa</w:t>
-      </w:r>
-      <w:bookmarkEnd w:id="53"/>
+    </w:p>
+    <w:p>
+      <w:pPr>
+        <w:pStyle w:val="PSI-Ttulo2"/>
+      </w:pPr>
+      <w:bookmarkStart w:id="47" w:name="_Toc18314706"/>
+      <w:r>
+        <w:t>Seguir Programa</w:t>
+      </w:r>
+      <w:bookmarkEnd w:id="46"/>
+      <w:bookmarkEnd w:id="47"/>
     </w:p>
     <w:p>
       <w:pPr>
         <w:pStyle w:val="PSI-Ttulo3"/>
       </w:pPr>
-      <w:bookmarkStart w:id="54" w:name="_Toc18314710"/>
+      <w:bookmarkStart w:id="48" w:name="_Toc524890628"/>
+      <w:bookmarkStart w:id="49" w:name="_Toc18314707"/>
       <w:r>
         <w:t>Actores</w:t>
       </w:r>
-      <w:bookmarkEnd w:id="54"/>
+      <w:bookmarkEnd w:id="48"/>
+      <w:bookmarkEnd w:id="49"/>
     </w:p>
     <w:p>
       <w:pPr>
@@ -7388,17 +7310,10 @@
     </w:p>
     <w:p>
       <w:pPr>
-        <w:pStyle w:val="PSI-Normal"/>
-      </w:pPr>
-      <w:r>
-        <w:t>Departamento</w:t>
-      </w:r>
-    </w:p>
-    <w:p>
-      <w:pPr>
         <w:pStyle w:val="PSI-Ttulo2"/>
       </w:pPr>
-      <w:bookmarkStart w:id="55" w:name="_Toc18314711"/>
+      <w:bookmarkStart w:id="50" w:name="_Toc524890629"/>
+      <w:bookmarkStart w:id="51" w:name="_Toc18314708"/>
       <w:r>
         <w:rPr>
           <w:sz w:val="22"/>
@@ -7406,14 +7321,15 @@
         </w:rPr>
         <w:t>Descripción</w:t>
       </w:r>
-      <w:bookmarkEnd w:id="55"/>
+      <w:bookmarkEnd w:id="50"/>
+      <w:bookmarkEnd w:id="51"/>
     </w:p>
     <w:p>
       <w:pPr>
         <w:pStyle w:val="PSI-Normal"/>
       </w:pPr>
       <w:r>
-        <w:t>Permitir al Empleado Secretaría Académica y al jefe del departamento revisar las secciones correspondientes del formulario del programa, realizando observaciones (en el caso que corresponda) al final del mismo, para que el docente realice las modificaciones necesarias.</w:t>
+        <w:t>Permitir al Empleado Secretaría Académica el seguimiento del programa, para saber dónde y cuantos días se encuentra el programa durante el proceso de firmas.</w:t>
       </w:r>
     </w:p>
     <w:p>
@@ -7424,27 +7340,31 @@
     <w:p>
       <w:pPr>
         <w:pStyle w:val="PSI-Ttulo2"/>
-      </w:pPr>
+        <w:rPr>
+          <w:lang w:val="es-ES"/>
+        </w:rPr>
+      </w:pPr>
+      <w:bookmarkStart w:id="52" w:name="_Toc524890630"/>
     </w:p>
     <w:p>
       <w:pPr>
         <w:pStyle w:val="PSI-Ttulo2"/>
       </w:pPr>
-      <w:bookmarkStart w:id="56" w:name="_Toc18314712"/>
-      <w:r>
-        <w:t>Enviar Notificación</w:t>
-      </w:r>
-      <w:bookmarkEnd w:id="56"/>
+      <w:bookmarkStart w:id="53" w:name="_Toc18314709"/>
+      <w:r>
+        <w:t>Revisar Formulario Programa</w:t>
+      </w:r>
+      <w:bookmarkEnd w:id="53"/>
     </w:p>
     <w:p>
       <w:pPr>
         <w:pStyle w:val="PSI-Ttulo3"/>
       </w:pPr>
-      <w:bookmarkStart w:id="57" w:name="_Toc18314713"/>
+      <w:bookmarkStart w:id="54" w:name="_Toc18314710"/>
       <w:r>
         <w:t>Actores</w:t>
       </w:r>
-      <w:bookmarkEnd w:id="57"/>
+      <w:bookmarkEnd w:id="54"/>
     </w:p>
     <w:p>
       <w:pPr>
@@ -7459,14 +7379,6 @@
         <w:pStyle w:val="PSI-Normal"/>
       </w:pPr>
       <w:r>
-        <w:t>Profesor</w:t>
-      </w:r>
-    </w:p>
-    <w:p>
-      <w:pPr>
-        <w:pStyle w:val="PSI-Normal"/>
-      </w:pPr>
-      <w:r>
         <w:t>Departamento</w:t>
       </w:r>
     </w:p>
@@ -7474,7 +7386,7 @@
       <w:pPr>
         <w:pStyle w:val="PSI-Ttulo2"/>
       </w:pPr>
-      <w:bookmarkStart w:id="58" w:name="_Toc18314714"/>
+      <w:bookmarkStart w:id="55" w:name="_Toc18314711"/>
       <w:r>
         <w:rPr>
           <w:sz w:val="22"/>
@@ -7482,64 +7394,66 @@
         </w:rPr>
         <w:t>Descripción</w:t>
       </w:r>
-      <w:bookmarkEnd w:id="58"/>
+      <w:bookmarkEnd w:id="55"/>
     </w:p>
     <w:p>
       <w:pPr>
         <w:pStyle w:val="PSI-Normal"/>
       </w:pPr>
       <w:r>
-        <w:t xml:space="preserve">Permitir al Empleado Secretaría Académica, profesor y departamento  enviar notificaciones de aviso.  </w:t>
+        <w:t>Permitir al Empleado Secretaría Académica y al jefe del departamento revisar las secciones correspondientes del formulario del programa, realizando observaciones (en el caso que corresponda) al final del mismo, para que el docente realice las modificaciones necesarias.</w:t>
       </w:r>
     </w:p>
     <w:p>
       <w:pPr>
         <w:pStyle w:val="PSI-Ttulo2"/>
       </w:pPr>
+      <w:bookmarkStart w:id="56" w:name="_Toc18314712"/>
+      <w:r>
+        <w:lastRenderedPageBreak/>
+        <w:t>Enviar Notificación</w:t>
+      </w:r>
+      <w:bookmarkEnd w:id="56"/>
+    </w:p>
+    <w:p>
+      <w:pPr>
+        <w:pStyle w:val="PSI-Ttulo3"/>
+      </w:pPr>
+      <w:bookmarkStart w:id="57" w:name="_Toc18314713"/>
+      <w:r>
+        <w:t>Actores</w:t>
+      </w:r>
+      <w:bookmarkEnd w:id="57"/>
+    </w:p>
+    <w:p>
+      <w:pPr>
+        <w:pStyle w:val="PSI-Normal"/>
+      </w:pPr>
+      <w:r>
+        <w:t>Empleado Secretaría Académica</w:t>
+      </w:r>
+    </w:p>
+    <w:p>
+      <w:pPr>
+        <w:pStyle w:val="PSI-Normal"/>
+      </w:pPr>
+      <w:r>
+        <w:t>Profesor</w:t>
+      </w:r>
+    </w:p>
+    <w:p>
+      <w:pPr>
+        <w:pStyle w:val="PSI-Normal"/>
+      </w:pPr>
+      <w:r>
+        <w:t>Departamento</w:t>
+      </w:r>
     </w:p>
     <w:p>
       <w:pPr>
         <w:pStyle w:val="PSI-Ttulo2"/>
       </w:pPr>
-    </w:p>
-    <w:p>
-      <w:pPr>
-        <w:pStyle w:val="PSI-Ttulo2"/>
-      </w:pPr>
-    </w:p>
-    <w:p>
-      <w:pPr>
-        <w:pStyle w:val="PSI-Ttulo2"/>
-      </w:pPr>
-      <w:bookmarkStart w:id="59" w:name="_Toc18314715"/>
-      <w:r>
-        <w:t>Ver Información Asignatura</w:t>
-      </w:r>
-      <w:bookmarkEnd w:id="59"/>
-    </w:p>
-    <w:p>
-      <w:pPr>
-        <w:pStyle w:val="PSI-Ttulo3"/>
-      </w:pPr>
-      <w:bookmarkStart w:id="60" w:name="_Toc18314716"/>
-      <w:r>
-        <w:t>Actores</w:t>
-      </w:r>
-      <w:bookmarkEnd w:id="60"/>
-    </w:p>
-    <w:p>
-      <w:pPr>
-        <w:pStyle w:val="PSI-Normal"/>
-      </w:pPr>
-      <w:r>
-        <w:t>Empleado Secretaría Académica</w:t>
-      </w:r>
-    </w:p>
-    <w:p>
-      <w:pPr>
-        <w:pStyle w:val="PSI-Ttulo2"/>
-      </w:pPr>
-      <w:bookmarkStart w:id="61" w:name="_Toc18314717"/>
+      <w:bookmarkStart w:id="58" w:name="_Toc18314714"/>
       <w:r>
         <w:rPr>
           <w:sz w:val="22"/>
@@ -7547,65 +7461,124 @@
         </w:rPr>
         <w:t>Descripción</w:t>
       </w:r>
-      <w:bookmarkEnd w:id="61"/>
+      <w:bookmarkEnd w:id="58"/>
     </w:p>
     <w:p>
       <w:pPr>
         <w:pStyle w:val="PSI-Normal"/>
       </w:pPr>
       <w:r>
-        <w:t xml:space="preserve">Permitir al Empleado Secretaría Académica visualizar la información importante (docente titular y vigencia del programa) de una asignatura.  </w:t>
-      </w:r>
+        <w:t xml:space="preserve">Permitir al Empleado Secretaría Académica, profesor y departamento  enviar notificaciones de aviso.  </w:t>
+      </w:r>
+    </w:p>
+    <w:p>
+      <w:pPr>
+        <w:pStyle w:val="PSI-Ttulo2"/>
+      </w:pPr>
+    </w:p>
+    <w:p>
+      <w:pPr>
+        <w:pStyle w:val="PSI-Ttulo2"/>
+      </w:pPr>
+    </w:p>
+    <w:p>
+      <w:pPr>
+        <w:pStyle w:val="PSI-Ttulo2"/>
+      </w:pPr>
+      <w:bookmarkStart w:id="59" w:name="_Toc18314715"/>
+      <w:r>
+        <w:t>Ver Información Asignatura</w:t>
+      </w:r>
+      <w:bookmarkEnd w:id="59"/>
+    </w:p>
+    <w:p>
+      <w:pPr>
+        <w:pStyle w:val="PSI-Ttulo3"/>
+      </w:pPr>
+      <w:bookmarkStart w:id="60" w:name="_Toc18314716"/>
+      <w:r>
+        <w:t>Actores</w:t>
+      </w:r>
+      <w:bookmarkEnd w:id="60"/>
     </w:p>
     <w:p>
       <w:pPr>
         <w:pStyle w:val="PSI-Normal"/>
       </w:pPr>
+      <w:r>
+        <w:t>Empleado Secretaría Académica</w:t>
+      </w:r>
     </w:p>
     <w:p>
       <w:pPr>
         <w:pStyle w:val="PSI-Ttulo2"/>
       </w:pPr>
-    </w:p>
-    <w:p>
-      <w:pPr>
-        <w:pStyle w:val="PSI-Ttulo2"/>
-      </w:pPr>
-      <w:bookmarkStart w:id="62" w:name="_Toc18314718"/>
-      <w:r>
-        <w:t>Gestionar asignatura</w:t>
-      </w:r>
-      <w:bookmarkEnd w:id="62"/>
-    </w:p>
-    <w:p>
-      <w:pPr>
-        <w:pStyle w:val="PSI-Ttulo3"/>
-      </w:pPr>
-      <w:bookmarkStart w:id="63" w:name="_Toc18314719"/>
-      <w:r>
-        <w:t>Actores</w:t>
-      </w:r>
-      <w:bookmarkEnd w:id="63"/>
-    </w:p>
-    <w:p>
-      <w:pPr>
-        <w:pStyle w:val="PSI-Normal"/>
-      </w:pPr>
-      <w:r>
-        <w:t>Empleado Secretaría Académica</w:t>
-      </w:r>
-    </w:p>
-    <w:p>
-      <w:pPr>
-        <w:pStyle w:val="PSI-Ttulo2"/>
-      </w:pPr>
-      <w:bookmarkStart w:id="64" w:name="_Toc18314720"/>
+      <w:bookmarkStart w:id="61" w:name="_Toc18314717"/>
       <w:r>
         <w:rPr>
           <w:sz w:val="22"/>
           <w:szCs w:val="22"/>
         </w:rPr>
-        <w:lastRenderedPageBreak/>
+        <w:t>Descripción</w:t>
+      </w:r>
+      <w:bookmarkEnd w:id="61"/>
+    </w:p>
+    <w:p>
+      <w:pPr>
+        <w:pStyle w:val="PSI-Normal"/>
+      </w:pPr>
+      <w:r>
+        <w:t xml:space="preserve">Permitir al Empleado Secretaría Académica visualizar la información importante (docente titular y vigencia del programa) de una asignatura.  </w:t>
+      </w:r>
+    </w:p>
+    <w:p>
+      <w:pPr>
+        <w:pStyle w:val="PSI-Normal"/>
+      </w:pPr>
+    </w:p>
+    <w:p>
+      <w:pPr>
+        <w:pStyle w:val="PSI-Ttulo2"/>
+      </w:pPr>
+    </w:p>
+    <w:p>
+      <w:pPr>
+        <w:pStyle w:val="PSI-Ttulo2"/>
+      </w:pPr>
+      <w:bookmarkStart w:id="62" w:name="_Toc18314718"/>
+      <w:r>
+        <w:t>Gestionar asignatura</w:t>
+      </w:r>
+      <w:bookmarkEnd w:id="62"/>
+    </w:p>
+    <w:p>
+      <w:pPr>
+        <w:pStyle w:val="PSI-Ttulo3"/>
+      </w:pPr>
+      <w:bookmarkStart w:id="63" w:name="_Toc18314719"/>
+      <w:r>
+        <w:t>Actores</w:t>
+      </w:r>
+      <w:bookmarkEnd w:id="63"/>
+    </w:p>
+    <w:p>
+      <w:pPr>
+        <w:pStyle w:val="PSI-Normal"/>
+      </w:pPr>
+      <w:r>
+        <w:t>Empleado Secretaría Académica</w:t>
+      </w:r>
+    </w:p>
+    <w:p>
+      <w:pPr>
+        <w:pStyle w:val="PSI-Ttulo2"/>
+      </w:pPr>
+      <w:bookmarkStart w:id="64" w:name="_Toc18314720"/>
+      <w:r>
+        <w:rPr>
+          <w:sz w:val="22"/>
+          <w:szCs w:val="22"/>
+        </w:rPr>
         <w:t>Descripción</w:t>
       </w:r>
       <w:bookmarkEnd w:id="64"/>
@@ -7972,6 +7945,7 @@
       </w:pPr>
       <w:bookmarkStart w:id="77" w:name="_Toc18314733"/>
       <w:r>
+        <w:lastRenderedPageBreak/>
         <w:t>Gestionar Plan</w:t>
       </w:r>
       <w:bookmarkEnd w:id="77"/>
@@ -8493,7 +8467,7 @@
             <w:rFonts w:asciiTheme="majorHAnsi" w:hAnsiTheme="majorHAnsi" w:cstheme="majorHAnsi"/>
             <w:noProof/>
           </w:rPr>
-          <w:t>3</w:t>
+          <w:t>11</w:t>
         </w:r>
         <w:r>
           <w:rPr>
@@ -10129,7 +10103,7 @@
     <w:nsid w:val="47AD7A34"/>
     <w:multiLevelType w:val="hybridMultilevel"/>
     <w:tmpl w:val="C03AE7A6"/>
-    <w:lvl w:ilvl="0" w:tplc="2C0A000F">
+    <w:lvl w:ilvl="0" w:tplc="B2D2BC8E">
       <w:start w:val="1"/>
       <w:numFmt w:val="decimal"/>
       <w:lvlText w:val="%1."/>
@@ -10138,7 +10112,7 @@
         <w:ind w:left="720" w:hanging="360"/>
       </w:pPr>
     </w:lvl>
-    <w:lvl w:ilvl="1" w:tplc="2C0A0019" w:tentative="1">
+    <w:lvl w:ilvl="1" w:tplc="2C0A0003" w:tentative="1">
       <w:start w:val="1"/>
       <w:numFmt w:val="lowerLetter"/>
       <w:lvlText w:val="%2."/>
@@ -10147,7 +10121,7 @@
         <w:ind w:left="1440" w:hanging="360"/>
       </w:pPr>
     </w:lvl>
-    <w:lvl w:ilvl="2" w:tplc="2C0A001B" w:tentative="1">
+    <w:lvl w:ilvl="2" w:tplc="2C0A0005" w:tentative="1">
       <w:start w:val="1"/>
       <w:numFmt w:val="lowerRoman"/>
       <w:lvlText w:val="%3."/>
@@ -10156,7 +10130,7 @@
         <w:ind w:left="2160" w:hanging="180"/>
       </w:pPr>
     </w:lvl>
-    <w:lvl w:ilvl="3" w:tplc="2C0A000F" w:tentative="1">
+    <w:lvl w:ilvl="3" w:tplc="2C0A0001" w:tentative="1">
       <w:start w:val="1"/>
       <w:numFmt w:val="decimal"/>
       <w:lvlText w:val="%4."/>
@@ -10165,7 +10139,7 @@
         <w:ind w:left="2880" w:hanging="360"/>
       </w:pPr>
     </w:lvl>
-    <w:lvl w:ilvl="4" w:tplc="2C0A0019" w:tentative="1">
+    <w:lvl w:ilvl="4" w:tplc="2C0A0003" w:tentative="1">
       <w:start w:val="1"/>
       <w:numFmt w:val="lowerLetter"/>
       <w:lvlText w:val="%5."/>
@@ -10174,7 +10148,7 @@
         <w:ind w:left="3600" w:hanging="360"/>
       </w:pPr>
     </w:lvl>
-    <w:lvl w:ilvl="5" w:tplc="2C0A001B" w:tentative="1">
+    <w:lvl w:ilvl="5" w:tplc="2C0A0005" w:tentative="1">
       <w:start w:val="1"/>
       <w:numFmt w:val="lowerRoman"/>
       <w:lvlText w:val="%6."/>
@@ -10183,7 +10157,7 @@
         <w:ind w:left="4320" w:hanging="180"/>
       </w:pPr>
     </w:lvl>
-    <w:lvl w:ilvl="6" w:tplc="2C0A000F" w:tentative="1">
+    <w:lvl w:ilvl="6" w:tplc="2C0A0001" w:tentative="1">
       <w:start w:val="1"/>
       <w:numFmt w:val="decimal"/>
       <w:lvlText w:val="%7."/>
@@ -10192,7 +10166,7 @@
         <w:ind w:left="5040" w:hanging="360"/>
       </w:pPr>
     </w:lvl>
-    <w:lvl w:ilvl="7" w:tplc="2C0A0019" w:tentative="1">
+    <w:lvl w:ilvl="7" w:tplc="2C0A0003" w:tentative="1">
       <w:start w:val="1"/>
       <w:numFmt w:val="lowerLetter"/>
       <w:lvlText w:val="%8."/>
@@ -10201,7 +10175,7 @@
         <w:ind w:left="5760" w:hanging="360"/>
       </w:pPr>
     </w:lvl>
-    <w:lvl w:ilvl="8" w:tplc="2C0A001B" w:tentative="1">
+    <w:lvl w:ilvl="8" w:tplc="2C0A0005" w:tentative="1">
       <w:start w:val="1"/>
       <w:numFmt w:val="lowerRoman"/>
       <w:lvlText w:val="%9."/>
@@ -10556,10 +10530,96 @@
     </w:lvl>
   </w:abstractNum>
   <w:abstractNum w:abstractNumId="20">
+    <w:nsid w:val="52D27937"/>
+    <w:multiLevelType w:val="hybridMultilevel"/>
+    <w:tmpl w:val="F0766294"/>
+    <w:lvl w:ilvl="0" w:tplc="2C0A000F">
+      <w:start w:val="1"/>
+      <w:numFmt w:val="decimal"/>
+      <w:lvlText w:val="%1."/>
+      <w:lvlJc w:val="left"/>
+      <w:pPr>
+        <w:ind w:left="720" w:hanging="360"/>
+      </w:pPr>
+    </w:lvl>
+    <w:lvl w:ilvl="1" w:tplc="2C0A0019" w:tentative="1">
+      <w:start w:val="1"/>
+      <w:numFmt w:val="lowerLetter"/>
+      <w:lvlText w:val="%2."/>
+      <w:lvlJc w:val="left"/>
+      <w:pPr>
+        <w:ind w:left="1440" w:hanging="360"/>
+      </w:pPr>
+    </w:lvl>
+    <w:lvl w:ilvl="2" w:tplc="2C0A001B" w:tentative="1">
+      <w:start w:val="1"/>
+      <w:numFmt w:val="lowerRoman"/>
+      <w:lvlText w:val="%3."/>
+      <w:lvlJc w:val="right"/>
+      <w:pPr>
+        <w:ind w:left="2160" w:hanging="180"/>
+      </w:pPr>
+    </w:lvl>
+    <w:lvl w:ilvl="3" w:tplc="2C0A000F" w:tentative="1">
+      <w:start w:val="1"/>
+      <w:numFmt w:val="decimal"/>
+      <w:lvlText w:val="%4."/>
+      <w:lvlJc w:val="left"/>
+      <w:pPr>
+        <w:ind w:left="2880" w:hanging="360"/>
+      </w:pPr>
+    </w:lvl>
+    <w:lvl w:ilvl="4" w:tplc="2C0A0019" w:tentative="1">
+      <w:start w:val="1"/>
+      <w:numFmt w:val="lowerLetter"/>
+      <w:lvlText w:val="%5."/>
+      <w:lvlJc w:val="left"/>
+      <w:pPr>
+        <w:ind w:left="3600" w:hanging="360"/>
+      </w:pPr>
+    </w:lvl>
+    <w:lvl w:ilvl="5" w:tplc="2C0A001B" w:tentative="1">
+      <w:start w:val="1"/>
+      <w:numFmt w:val="lowerRoman"/>
+      <w:lvlText w:val="%6."/>
+      <w:lvlJc w:val="right"/>
+      <w:pPr>
+        <w:ind w:left="4320" w:hanging="180"/>
+      </w:pPr>
+    </w:lvl>
+    <w:lvl w:ilvl="6" w:tplc="2C0A000F" w:tentative="1">
+      <w:start w:val="1"/>
+      <w:numFmt w:val="decimal"/>
+      <w:lvlText w:val="%7."/>
+      <w:lvlJc w:val="left"/>
+      <w:pPr>
+        <w:ind w:left="5040" w:hanging="360"/>
+      </w:pPr>
+    </w:lvl>
+    <w:lvl w:ilvl="7" w:tplc="2C0A0019" w:tentative="1">
+      <w:start w:val="1"/>
+      <w:numFmt w:val="lowerLetter"/>
+      <w:lvlText w:val="%8."/>
+      <w:lvlJc w:val="left"/>
+      <w:pPr>
+        <w:ind w:left="5760" w:hanging="360"/>
+      </w:pPr>
+    </w:lvl>
+    <w:lvl w:ilvl="8" w:tplc="2C0A001B" w:tentative="1">
+      <w:start w:val="1"/>
+      <w:numFmt w:val="lowerRoman"/>
+      <w:lvlText w:val="%9."/>
+      <w:lvlJc w:val="right"/>
+      <w:pPr>
+        <w:ind w:left="6480" w:hanging="180"/>
+      </w:pPr>
+    </w:lvl>
+  </w:abstractNum>
+  <w:abstractNum w:abstractNumId="21">
     <w:nsid w:val="52D90BB8"/>
     <w:multiLevelType w:val="hybridMultilevel"/>
     <w:tmpl w:val="1D2461DE"/>
-    <w:lvl w:ilvl="0" w:tplc="18B8CB8A">
+    <w:lvl w:ilvl="0" w:tplc="2C0A000F">
       <w:start w:val="1"/>
       <w:numFmt w:val="decimal"/>
       <w:pStyle w:val="PSI-ComentarioNumeracin"/>
@@ -10572,7 +10632,7 @@
         <w:rFonts w:hint="default"/>
       </w:rPr>
     </w:lvl>
-    <w:lvl w:ilvl="1" w:tplc="0C0A0003" w:tentative="1">
+    <w:lvl w:ilvl="1" w:tplc="2C0A0019" w:tentative="1">
       <w:start w:val="1"/>
       <w:numFmt w:val="bullet"/>
       <w:lvlText w:val="o"/>
@@ -10584,7 +10644,7 @@
         <w:rFonts w:ascii="Courier New" w:hAnsi="Courier New" w:cs="Courier New" w:hint="default"/>
       </w:rPr>
     </w:lvl>
-    <w:lvl w:ilvl="2" w:tplc="0C0A0005" w:tentative="1">
+    <w:lvl w:ilvl="2" w:tplc="2C0A001B" w:tentative="1">
       <w:start w:val="1"/>
       <w:numFmt w:val="bullet"/>
       <w:lvlText w:val=""/>
@@ -10596,7 +10656,7 @@
         <w:rFonts w:ascii="Wingdings" w:hAnsi="Wingdings" w:hint="default"/>
       </w:rPr>
     </w:lvl>
-    <w:lvl w:ilvl="3" w:tplc="0C0A0001" w:tentative="1">
+    <w:lvl w:ilvl="3" w:tplc="2C0A000F" w:tentative="1">
       <w:start w:val="1"/>
       <w:numFmt w:val="bullet"/>
       <w:lvlText w:val=""/>
@@ -10608,7 +10668,7 @@
         <w:rFonts w:ascii="Symbol" w:hAnsi="Symbol" w:hint="default"/>
       </w:rPr>
     </w:lvl>
-    <w:lvl w:ilvl="4" w:tplc="0C0A0003" w:tentative="1">
+    <w:lvl w:ilvl="4" w:tplc="2C0A0019" w:tentative="1">
       <w:start w:val="1"/>
       <w:numFmt w:val="bullet"/>
       <w:lvlText w:val="o"/>
@@ -10620,7 +10680,7 @@
         <w:rFonts w:ascii="Courier New" w:hAnsi="Courier New" w:cs="Courier New" w:hint="default"/>
       </w:rPr>
     </w:lvl>
-    <w:lvl w:ilvl="5" w:tplc="0C0A0005" w:tentative="1">
+    <w:lvl w:ilvl="5" w:tplc="2C0A001B" w:tentative="1">
       <w:start w:val="1"/>
       <w:numFmt w:val="bullet"/>
       <w:lvlText w:val=""/>
@@ -10632,7 +10692,7 @@
         <w:rFonts w:ascii="Wingdings" w:hAnsi="Wingdings" w:hint="default"/>
       </w:rPr>
     </w:lvl>
-    <w:lvl w:ilvl="6" w:tplc="0C0A0001" w:tentative="1">
+    <w:lvl w:ilvl="6" w:tplc="2C0A000F" w:tentative="1">
       <w:start w:val="1"/>
       <w:numFmt w:val="bullet"/>
       <w:lvlText w:val=""/>
@@ -10644,7 +10704,7 @@
         <w:rFonts w:ascii="Symbol" w:hAnsi="Symbol" w:hint="default"/>
       </w:rPr>
     </w:lvl>
-    <w:lvl w:ilvl="7" w:tplc="0C0A0003" w:tentative="1">
+    <w:lvl w:ilvl="7" w:tplc="2C0A0019" w:tentative="1">
       <w:start w:val="1"/>
       <w:numFmt w:val="bullet"/>
       <w:lvlText w:val="o"/>
@@ -10656,7 +10716,7 @@
         <w:rFonts w:ascii="Courier New" w:hAnsi="Courier New" w:cs="Courier New" w:hint="default"/>
       </w:rPr>
     </w:lvl>
-    <w:lvl w:ilvl="8" w:tplc="0C0A0005" w:tentative="1">
+    <w:lvl w:ilvl="8" w:tplc="2C0A001B" w:tentative="1">
       <w:start w:val="1"/>
       <w:numFmt w:val="bullet"/>
       <w:lvlText w:val=""/>
@@ -10669,11 +10729,11 @@
       </w:rPr>
     </w:lvl>
   </w:abstractNum>
-  <w:abstractNum w:abstractNumId="21">
+  <w:abstractNum w:abstractNumId="22">
     <w:nsid w:val="56A07B07"/>
     <w:multiLevelType w:val="hybridMultilevel"/>
     <w:tmpl w:val="1D3E2F0E"/>
-    <w:lvl w:ilvl="0" w:tplc="2C0A000F">
+    <w:lvl w:ilvl="0" w:tplc="18B8CB8A">
       <w:start w:val="1"/>
       <w:numFmt w:val="decimal"/>
       <w:lvlText w:val="%1."/>
@@ -10682,7 +10742,7 @@
         <w:ind w:left="720" w:hanging="360"/>
       </w:pPr>
     </w:lvl>
-    <w:lvl w:ilvl="1" w:tplc="2C0A0019" w:tentative="1">
+    <w:lvl w:ilvl="1" w:tplc="0C0A0003" w:tentative="1">
       <w:start w:val="1"/>
       <w:numFmt w:val="lowerLetter"/>
       <w:lvlText w:val="%2."/>
@@ -10691,7 +10751,7 @@
         <w:ind w:left="1440" w:hanging="360"/>
       </w:pPr>
     </w:lvl>
-    <w:lvl w:ilvl="2" w:tplc="2C0A001B" w:tentative="1">
+    <w:lvl w:ilvl="2" w:tplc="0C0A0005" w:tentative="1">
       <w:start w:val="1"/>
       <w:numFmt w:val="lowerRoman"/>
       <w:lvlText w:val="%3."/>
@@ -10700,7 +10760,7 @@
         <w:ind w:left="2160" w:hanging="180"/>
       </w:pPr>
     </w:lvl>
-    <w:lvl w:ilvl="3" w:tplc="2C0A000F" w:tentative="1">
+    <w:lvl w:ilvl="3" w:tplc="0C0A0001" w:tentative="1">
       <w:start w:val="1"/>
       <w:numFmt w:val="decimal"/>
       <w:lvlText w:val="%4."/>
@@ -10709,7 +10769,7 @@
         <w:ind w:left="2880" w:hanging="360"/>
       </w:pPr>
     </w:lvl>
-    <w:lvl w:ilvl="4" w:tplc="2C0A0019" w:tentative="1">
+    <w:lvl w:ilvl="4" w:tplc="0C0A0003" w:tentative="1">
       <w:start w:val="1"/>
       <w:numFmt w:val="lowerLetter"/>
       <w:lvlText w:val="%5."/>
@@ -10718,7 +10778,7 @@
         <w:ind w:left="3600" w:hanging="360"/>
       </w:pPr>
     </w:lvl>
-    <w:lvl w:ilvl="5" w:tplc="2C0A001B" w:tentative="1">
+    <w:lvl w:ilvl="5" w:tplc="0C0A0005" w:tentative="1">
       <w:start w:val="1"/>
       <w:numFmt w:val="lowerRoman"/>
       <w:lvlText w:val="%6."/>
@@ -10727,7 +10787,7 @@
         <w:ind w:left="4320" w:hanging="180"/>
       </w:pPr>
     </w:lvl>
-    <w:lvl w:ilvl="6" w:tplc="2C0A000F" w:tentative="1">
+    <w:lvl w:ilvl="6" w:tplc="0C0A0001" w:tentative="1">
       <w:start w:val="1"/>
       <w:numFmt w:val="decimal"/>
       <w:lvlText w:val="%7."/>
@@ -10736,7 +10796,7 @@
         <w:ind w:left="5040" w:hanging="360"/>
       </w:pPr>
     </w:lvl>
-    <w:lvl w:ilvl="7" w:tplc="2C0A0019" w:tentative="1">
+    <w:lvl w:ilvl="7" w:tplc="0C0A0003" w:tentative="1">
       <w:start w:val="1"/>
       <w:numFmt w:val="lowerLetter"/>
       <w:lvlText w:val="%8."/>
@@ -10745,7 +10805,7 @@
         <w:ind w:left="5760" w:hanging="360"/>
       </w:pPr>
     </w:lvl>
-    <w:lvl w:ilvl="8" w:tplc="2C0A001B" w:tentative="1">
+    <w:lvl w:ilvl="8" w:tplc="0C0A0005" w:tentative="1">
       <w:start w:val="1"/>
       <w:numFmt w:val="lowerRoman"/>
       <w:lvlText w:val="%9."/>
@@ -10755,7 +10815,7 @@
       </w:pPr>
     </w:lvl>
   </w:abstractNum>
-  <w:abstractNum w:abstractNumId="22">
+  <w:abstractNum w:abstractNumId="23">
     <w:nsid w:val="579405BD"/>
     <w:multiLevelType w:val="hybridMultilevel"/>
     <w:tmpl w:val="B1186168"/>
@@ -10841,7 +10901,7 @@
       </w:pPr>
     </w:lvl>
   </w:abstractNum>
-  <w:abstractNum w:abstractNumId="23">
+  <w:abstractNum w:abstractNumId="24">
     <w:nsid w:val="59EA37FE"/>
     <w:multiLevelType w:val="hybridMultilevel"/>
     <w:tmpl w:val="79B6C1EA"/>
@@ -10927,7 +10987,7 @@
       </w:pPr>
     </w:lvl>
   </w:abstractNum>
-  <w:abstractNum w:abstractNumId="24">
+  <w:abstractNum w:abstractNumId="25">
     <w:nsid w:val="5A42683D"/>
     <w:multiLevelType w:val="hybridMultilevel"/>
     <w:tmpl w:val="7F72D644"/>
@@ -11013,7 +11073,7 @@
       </w:pPr>
     </w:lvl>
   </w:abstractNum>
-  <w:abstractNum w:abstractNumId="25">
+  <w:abstractNum w:abstractNumId="26">
     <w:nsid w:val="5FA75331"/>
     <w:multiLevelType w:val="hybridMultilevel"/>
     <w:tmpl w:val="25C2CA7C"/>
@@ -11099,7 +11159,7 @@
       </w:pPr>
     </w:lvl>
   </w:abstractNum>
-  <w:abstractNum w:abstractNumId="26">
+  <w:abstractNum w:abstractNumId="27">
     <w:nsid w:val="66C31ACA"/>
     <w:multiLevelType w:val="hybridMultilevel"/>
     <w:tmpl w:val="3C920FC4"/>
@@ -11185,11 +11245,11 @@
       </w:pPr>
     </w:lvl>
   </w:abstractNum>
-  <w:abstractNum w:abstractNumId="27">
+  <w:abstractNum w:abstractNumId="28">
     <w:nsid w:val="7DD64906"/>
     <w:multiLevelType w:val="hybridMultilevel"/>
     <w:tmpl w:val="795E7434"/>
-    <w:lvl w:ilvl="0" w:tplc="4D52D046">
+    <w:lvl w:ilvl="0" w:tplc="2C0A000F">
       <w:start w:val="1"/>
       <w:numFmt w:val="bullet"/>
       <w:pStyle w:val="PSI-ComentarioVieta"/>
@@ -11202,7 +11262,7 @@
         <w:rFonts w:ascii="Symbol" w:hAnsi="Symbol" w:hint="default"/>
       </w:rPr>
     </w:lvl>
-    <w:lvl w:ilvl="1" w:tplc="0C0A0003" w:tentative="1">
+    <w:lvl w:ilvl="1" w:tplc="2C0A0019" w:tentative="1">
       <w:start w:val="1"/>
       <w:numFmt w:val="bullet"/>
       <w:lvlText w:val="o"/>
@@ -11214,7 +11274,7 @@
         <w:rFonts w:ascii="Courier New" w:hAnsi="Courier New" w:cs="Courier New" w:hint="default"/>
       </w:rPr>
     </w:lvl>
-    <w:lvl w:ilvl="2" w:tplc="0C0A0005" w:tentative="1">
+    <w:lvl w:ilvl="2" w:tplc="2C0A001B" w:tentative="1">
       <w:start w:val="1"/>
       <w:numFmt w:val="bullet"/>
       <w:lvlText w:val=""/>
@@ -11226,7 +11286,7 @@
         <w:rFonts w:ascii="Wingdings" w:hAnsi="Wingdings" w:hint="default"/>
       </w:rPr>
     </w:lvl>
-    <w:lvl w:ilvl="3" w:tplc="0C0A0001" w:tentative="1">
+    <w:lvl w:ilvl="3" w:tplc="2C0A000F" w:tentative="1">
       <w:start w:val="1"/>
       <w:numFmt w:val="bullet"/>
       <w:lvlText w:val=""/>
@@ -11238,7 +11298,7 @@
         <w:rFonts w:ascii="Symbol" w:hAnsi="Symbol" w:hint="default"/>
       </w:rPr>
     </w:lvl>
-    <w:lvl w:ilvl="4" w:tplc="0C0A0003" w:tentative="1">
+    <w:lvl w:ilvl="4" w:tplc="2C0A0019" w:tentative="1">
       <w:start w:val="1"/>
       <w:numFmt w:val="bullet"/>
       <w:lvlText w:val="o"/>
@@ -11250,7 +11310,7 @@
         <w:rFonts w:ascii="Courier New" w:hAnsi="Courier New" w:cs="Courier New" w:hint="default"/>
       </w:rPr>
     </w:lvl>
-    <w:lvl w:ilvl="5" w:tplc="0C0A0005" w:tentative="1">
+    <w:lvl w:ilvl="5" w:tplc="2C0A001B" w:tentative="1">
       <w:start w:val="1"/>
       <w:numFmt w:val="bullet"/>
       <w:lvlText w:val=""/>
@@ -11262,7 +11322,7 @@
         <w:rFonts w:ascii="Wingdings" w:hAnsi="Wingdings" w:hint="default"/>
       </w:rPr>
     </w:lvl>
-    <w:lvl w:ilvl="6" w:tplc="0C0A0001" w:tentative="1">
+    <w:lvl w:ilvl="6" w:tplc="2C0A000F" w:tentative="1">
       <w:start w:val="1"/>
       <w:numFmt w:val="bullet"/>
       <w:lvlText w:val=""/>
@@ -11274,7 +11334,7 @@
         <w:rFonts w:ascii="Symbol" w:hAnsi="Symbol" w:hint="default"/>
       </w:rPr>
     </w:lvl>
-    <w:lvl w:ilvl="7" w:tplc="0C0A0003" w:tentative="1">
+    <w:lvl w:ilvl="7" w:tplc="2C0A0019" w:tentative="1">
       <w:start w:val="1"/>
       <w:numFmt w:val="bullet"/>
       <w:lvlText w:val="o"/>
@@ -11286,7 +11346,7 @@
         <w:rFonts w:ascii="Courier New" w:hAnsi="Courier New" w:cs="Courier New" w:hint="default"/>
       </w:rPr>
     </w:lvl>
-    <w:lvl w:ilvl="8" w:tplc="0C0A0005" w:tentative="1">
+    <w:lvl w:ilvl="8" w:tplc="2C0A001B" w:tentative="1">
       <w:start w:val="1"/>
       <w:numFmt w:val="bullet"/>
       <w:lvlText w:val=""/>
@@ -11299,11 +11359,11 @@
       </w:rPr>
     </w:lvl>
   </w:abstractNum>
-  <w:abstractNum w:abstractNumId="28">
+  <w:abstractNum w:abstractNumId="29">
     <w:nsid w:val="7E7C39E0"/>
     <w:multiLevelType w:val="hybridMultilevel"/>
     <w:tmpl w:val="1CA2C3B4"/>
-    <w:lvl w:ilvl="0" w:tplc="2C0A000F">
+    <w:lvl w:ilvl="0" w:tplc="4D52D046">
       <w:start w:val="1"/>
       <w:numFmt w:val="decimal"/>
       <w:lvlText w:val="%1."/>
@@ -11312,7 +11372,7 @@
         <w:ind w:left="720" w:hanging="360"/>
       </w:pPr>
     </w:lvl>
-    <w:lvl w:ilvl="1" w:tplc="2C0A0019" w:tentative="1">
+    <w:lvl w:ilvl="1" w:tplc="0C0A0003" w:tentative="1">
       <w:start w:val="1"/>
       <w:numFmt w:val="lowerLetter"/>
       <w:lvlText w:val="%2."/>
@@ -11321,7 +11381,7 @@
         <w:ind w:left="1440" w:hanging="360"/>
       </w:pPr>
     </w:lvl>
-    <w:lvl w:ilvl="2" w:tplc="2C0A001B" w:tentative="1">
+    <w:lvl w:ilvl="2" w:tplc="0C0A0005" w:tentative="1">
       <w:start w:val="1"/>
       <w:numFmt w:val="lowerRoman"/>
       <w:lvlText w:val="%3."/>
@@ -11330,7 +11390,7 @@
         <w:ind w:left="2160" w:hanging="180"/>
       </w:pPr>
     </w:lvl>
-    <w:lvl w:ilvl="3" w:tplc="2C0A000F" w:tentative="1">
+    <w:lvl w:ilvl="3" w:tplc="0C0A0001" w:tentative="1">
       <w:start w:val="1"/>
       <w:numFmt w:val="decimal"/>
       <w:lvlText w:val="%4."/>
@@ -11339,7 +11399,7 @@
         <w:ind w:left="2880" w:hanging="360"/>
       </w:pPr>
     </w:lvl>
-    <w:lvl w:ilvl="4" w:tplc="2C0A0019" w:tentative="1">
+    <w:lvl w:ilvl="4" w:tplc="0C0A0003" w:tentative="1">
       <w:start w:val="1"/>
       <w:numFmt w:val="lowerLetter"/>
       <w:lvlText w:val="%5."/>
@@ -11348,7 +11408,7 @@
         <w:ind w:left="3600" w:hanging="360"/>
       </w:pPr>
     </w:lvl>
-    <w:lvl w:ilvl="5" w:tplc="2C0A001B" w:tentative="1">
+    <w:lvl w:ilvl="5" w:tplc="0C0A0005" w:tentative="1">
       <w:start w:val="1"/>
       <w:numFmt w:val="lowerRoman"/>
       <w:lvlText w:val="%6."/>
@@ -11357,7 +11417,7 @@
         <w:ind w:left="4320" w:hanging="180"/>
       </w:pPr>
     </w:lvl>
-    <w:lvl w:ilvl="6" w:tplc="2C0A000F" w:tentative="1">
+    <w:lvl w:ilvl="6" w:tplc="0C0A0001" w:tentative="1">
       <w:start w:val="1"/>
       <w:numFmt w:val="decimal"/>
       <w:lvlText w:val="%7."/>
@@ -11366,7 +11426,7 @@
         <w:ind w:left="5040" w:hanging="360"/>
       </w:pPr>
     </w:lvl>
-    <w:lvl w:ilvl="7" w:tplc="2C0A0019" w:tentative="1">
+    <w:lvl w:ilvl="7" w:tplc="0C0A0003" w:tentative="1">
       <w:start w:val="1"/>
       <w:numFmt w:val="lowerLetter"/>
       <w:lvlText w:val="%8."/>
@@ -11375,7 +11435,7 @@
         <w:ind w:left="5760" w:hanging="360"/>
       </w:pPr>
     </w:lvl>
-    <w:lvl w:ilvl="8" w:tplc="2C0A001B" w:tentative="1">
+    <w:lvl w:ilvl="8" w:tplc="0C0A0005" w:tentative="1">
       <w:start w:val="1"/>
       <w:numFmt w:val="lowerRoman"/>
       <w:lvlText w:val="%9."/>
@@ -11386,13 +11446,13 @@
     </w:lvl>
   </w:abstractNum>
   <w:num w:numId="1">
-    <w:abstractNumId w:val="27"/>
+    <w:abstractNumId w:val="28"/>
   </w:num>
   <w:num w:numId="2">
-    <w:abstractNumId w:val="20"/>
+    <w:abstractNumId w:val="21"/>
   </w:num>
   <w:num w:numId="3">
-    <w:abstractNumId w:val="23"/>
+    <w:abstractNumId w:val="24"/>
   </w:num>
   <w:num w:numId="4">
     <w:abstractNumId w:val="6"/>
@@ -11404,19 +11464,19 @@
     <w:abstractNumId w:val="12"/>
   </w:num>
   <w:num w:numId="7">
-    <w:abstractNumId w:val="22"/>
+    <w:abstractNumId w:val="23"/>
   </w:num>
   <w:num w:numId="8">
     <w:abstractNumId w:val="9"/>
   </w:num>
   <w:num w:numId="9">
-    <w:abstractNumId w:val="21"/>
+    <w:abstractNumId w:val="22"/>
   </w:num>
   <w:num w:numId="10">
     <w:abstractNumId w:val="18"/>
   </w:num>
   <w:num w:numId="11">
-    <w:abstractNumId w:val="24"/>
+    <w:abstractNumId w:val="25"/>
   </w:num>
   <w:num w:numId="12">
     <w:abstractNumId w:val="4"/>
@@ -11464,7 +11524,7 @@
     <w:abstractNumId w:val="2"/>
   </w:num>
   <w:num w:numId="18">
-    <w:abstractNumId w:val="26"/>
+    <w:abstractNumId w:val="27"/>
   </w:num>
   <w:num w:numId="19">
     <w:abstractNumId w:val="14"/>
@@ -11485,7 +11545,7 @@
     <w:abstractNumId w:val="3"/>
   </w:num>
   <w:num w:numId="25">
-    <w:abstractNumId w:val="25"/>
+    <w:abstractNumId w:val="26"/>
   </w:num>
   <w:num w:numId="26">
     <w:abstractNumId w:val="13"/>
@@ -11494,10 +11554,13 @@
     <w:abstractNumId w:val="1"/>
   </w:num>
   <w:num w:numId="28">
-    <w:abstractNumId w:val="28"/>
+    <w:abstractNumId w:val="29"/>
   </w:num>
   <w:num w:numId="29">
     <w:abstractNumId w:val="8"/>
+  </w:num>
+  <w:num w:numId="30">
+    <w:abstractNumId w:val="20"/>
   </w:num>
   <w:numIdMacAtCleanup w:val="25"/>
 </w:numbering>
@@ -12771,7 +12834,7 @@
 </file>
 
 <file path=customXml/itemProps2.xml><?xml version="1.0" encoding="utf-8"?>
-<ds:datastoreItem xmlns:ds="http://schemas.openxmlformats.org/officeDocument/2006/customXml" ds:itemID="{99A5EF29-F6AC-4263-93DB-82FFEE760D69}">
+<ds:datastoreItem xmlns:ds="http://schemas.openxmlformats.org/officeDocument/2006/customXml" ds:itemID="{4868DB71-A756-4630-BEA1-C4EFB9E96B32}">
   <ds:schemaRefs>
     <ds:schemaRef ds:uri="http://schemas.openxmlformats.org/officeDocument/2006/bibliography"/>
   </ds:schemaRefs>

</xml_diff>